<commit_message>
Bai tap ve nha ngay 10 - php
</commit_message>
<xml_diff>
--- a/Day10_PHP_Setup_Enviroment/Bai_tap_ve_nha/Bai_tap_ve_nha_ngay_10.docx
+++ b/Day10_PHP_Setup_Enviroment/Bai_tap_ve_nha/Bai_tap_ve_nha_ngay_10.docx
@@ -4,190 +4,36 @@
   <w:body>
     <w:p>
       <w:pPr>
-        <w:rPr>
-          <w:sz w:val="28"/>
-          <w:szCs w:val="28"/>
-        </w:rPr>
-      </w:pPr>
-    </w:p>
-    <w:p>
-      <w:pPr>
         <w:pStyle w:val="ListParagraph"/>
         <w:numPr>
           <w:ilvl w:val="0"/>
           <w:numId w:val="38"/>
         </w:numPr>
         <w:rPr>
-          <w:sz w:val="28"/>
-          <w:szCs w:val="28"/>
-        </w:rPr>
-      </w:pPr>
-      <w:proofErr w:type="spellStart"/>
-      <w:r>
-        <w:rPr>
-          <w:sz w:val="28"/>
-          <w:szCs w:val="28"/>
-        </w:rPr>
-        <w:t>Xây</w:t>
-      </w:r>
-      <w:proofErr w:type="spellEnd"/>
-      <w:r>
-        <w:rPr>
-          <w:sz w:val="28"/>
-          <w:szCs w:val="28"/>
-        </w:rPr>
-        <w:t xml:space="preserve"> </w:t>
-      </w:r>
-      <w:proofErr w:type="spellStart"/>
-      <w:r>
-        <w:rPr>
-          <w:sz w:val="28"/>
-          <w:szCs w:val="28"/>
-        </w:rPr>
-        <w:t>dựng</w:t>
-      </w:r>
-      <w:proofErr w:type="spellEnd"/>
-      <w:r>
-        <w:rPr>
-          <w:sz w:val="28"/>
-          <w:szCs w:val="28"/>
-        </w:rPr>
-        <w:t xml:space="preserve"> </w:t>
-      </w:r>
-      <w:r>
-        <w:rPr>
-          <w:sz w:val="28"/>
-          <w:szCs w:val="28"/>
-        </w:rPr>
-        <w:t xml:space="preserve">form </w:t>
-      </w:r>
-      <w:proofErr w:type="spellStart"/>
-      <w:r>
-        <w:rPr>
-          <w:sz w:val="28"/>
-          <w:szCs w:val="28"/>
-        </w:rPr>
-        <w:t>giao</w:t>
-      </w:r>
-      <w:proofErr w:type="spellEnd"/>
-      <w:r>
-        <w:rPr>
-          <w:sz w:val="28"/>
-          <w:szCs w:val="28"/>
-        </w:rPr>
-        <w:t xml:space="preserve"> </w:t>
-      </w:r>
-      <w:proofErr w:type="spellStart"/>
-      <w:r>
-        <w:rPr>
-          <w:sz w:val="28"/>
-          <w:szCs w:val="28"/>
-        </w:rPr>
-        <w:t>diện</w:t>
-      </w:r>
-      <w:proofErr w:type="spellEnd"/>
-      <w:r>
-        <w:rPr>
-          <w:sz w:val="28"/>
-          <w:szCs w:val="28"/>
-        </w:rPr>
-        <w:t xml:space="preserve"> </w:t>
-      </w:r>
-      <w:proofErr w:type="spellStart"/>
-      <w:r>
-        <w:rPr>
-          <w:sz w:val="28"/>
-          <w:szCs w:val="28"/>
-        </w:rPr>
-        <w:t>hiển</w:t>
-      </w:r>
-      <w:proofErr w:type="spellEnd"/>
-      <w:r>
-        <w:rPr>
-          <w:sz w:val="28"/>
-          <w:szCs w:val="28"/>
-        </w:rPr>
-        <w:t xml:space="preserve"> </w:t>
-      </w:r>
-      <w:proofErr w:type="spellStart"/>
-      <w:r>
-        <w:rPr>
-          <w:sz w:val="28"/>
-          <w:szCs w:val="28"/>
-        </w:rPr>
-        <w:t>thị</w:t>
-      </w:r>
-      <w:proofErr w:type="spellEnd"/>
-      <w:r>
-        <w:rPr>
-          <w:sz w:val="28"/>
-          <w:szCs w:val="28"/>
-        </w:rPr>
-        <w:t xml:space="preserve"> </w:t>
-      </w:r>
-      <w:proofErr w:type="spellStart"/>
-      <w:r>
-        <w:rPr>
-          <w:sz w:val="28"/>
-          <w:szCs w:val="28"/>
-        </w:rPr>
-        <w:t>như</w:t>
-      </w:r>
-      <w:proofErr w:type="spellEnd"/>
-      <w:r>
-        <w:rPr>
-          <w:sz w:val="28"/>
-          <w:szCs w:val="28"/>
-        </w:rPr>
-        <w:t xml:space="preserve"> </w:t>
-      </w:r>
-      <w:proofErr w:type="spellStart"/>
-      <w:r>
-        <w:rPr>
-          <w:sz w:val="28"/>
-          <w:szCs w:val="28"/>
-        </w:rPr>
-        <w:t>sau</w:t>
-      </w:r>
-      <w:proofErr w:type="spellEnd"/>
-      <w:r>
-        <w:rPr>
-          <w:sz w:val="28"/>
-          <w:szCs w:val="28"/>
-        </w:rPr>
-        <w:t xml:space="preserve">, </w:t>
-      </w:r>
-      <w:proofErr w:type="spellStart"/>
-      <w:r>
-        <w:rPr>
-          <w:sz w:val="28"/>
-          <w:szCs w:val="28"/>
-        </w:rPr>
-        <w:t>yêu</w:t>
-      </w:r>
-      <w:proofErr w:type="spellEnd"/>
-      <w:r>
-        <w:rPr>
-          <w:sz w:val="28"/>
-          <w:szCs w:val="28"/>
-        </w:rPr>
-        <w:t xml:space="preserve"> </w:t>
-      </w:r>
-      <w:proofErr w:type="spellStart"/>
-      <w:r>
-        <w:rPr>
-          <w:sz w:val="28"/>
-          <w:szCs w:val="28"/>
-        </w:rPr>
-        <w:t>cầu</w:t>
-      </w:r>
-      <w:proofErr w:type="spellEnd"/>
-      <w:r>
-        <w:rPr>
-          <w:sz w:val="28"/>
-          <w:szCs w:val="28"/>
-        </w:rPr>
-        <w:t>:</w:t>
+          <w:sz w:val="26"/>
+          <w:szCs w:val="26"/>
+        </w:rPr>
+      </w:pPr>
+      <w:r>
+        <w:rPr>
+          <w:sz w:val="26"/>
+          <w:szCs w:val="26"/>
+        </w:rPr>
+        <w:t>Tạo các biến</w:t>
+      </w:r>
+      <w:r>
+        <w:rPr>
+          <w:sz w:val="26"/>
+          <w:szCs w:val="26"/>
+        </w:rPr>
+        <w:t xml:space="preserve"> sử dụng PHP,</w:t>
+      </w:r>
+      <w:r>
+        <w:rPr>
+          <w:sz w:val="26"/>
+          <w:szCs w:val="26"/>
+        </w:rPr>
+        <w:t xml:space="preserve"> dựa theo mô tả sau:</w:t>
       </w:r>
     </w:p>
     <w:p>
@@ -195,700 +41,1583 @@
         <w:pStyle w:val="ListParagraph"/>
         <w:numPr>
           <w:ilvl w:val="0"/>
-          <w:numId w:val="39"/>
+          <w:numId w:val="40"/>
         </w:numPr>
         <w:rPr>
-          <w:sz w:val="28"/>
-          <w:szCs w:val="28"/>
-        </w:rPr>
-      </w:pPr>
-      <w:proofErr w:type="spellStart"/>
-      <w:r>
-        <w:rPr>
-          <w:sz w:val="28"/>
-          <w:szCs w:val="28"/>
-        </w:rPr>
-        <w:t>Hiển</w:t>
-      </w:r>
-      <w:proofErr w:type="spellEnd"/>
-      <w:r>
-        <w:rPr>
-          <w:sz w:val="28"/>
-          <w:szCs w:val="28"/>
-        </w:rPr>
-        <w:t xml:space="preserve"> </w:t>
-      </w:r>
-      <w:proofErr w:type="spellStart"/>
-      <w:r>
-        <w:rPr>
-          <w:sz w:val="28"/>
-          <w:szCs w:val="28"/>
-        </w:rPr>
-        <w:t>thị</w:t>
-      </w:r>
-      <w:proofErr w:type="spellEnd"/>
-      <w:r>
-        <w:rPr>
-          <w:sz w:val="28"/>
-          <w:szCs w:val="28"/>
-        </w:rPr>
-        <w:t xml:space="preserve"> </w:t>
-      </w:r>
-      <w:proofErr w:type="spellStart"/>
-      <w:r>
-        <w:rPr>
-          <w:sz w:val="28"/>
-          <w:szCs w:val="28"/>
-        </w:rPr>
-        <w:t>cố</w:t>
-      </w:r>
-      <w:proofErr w:type="spellEnd"/>
-      <w:r>
-        <w:rPr>
-          <w:sz w:val="28"/>
-          <w:szCs w:val="28"/>
-        </w:rPr>
-        <w:t xml:space="preserve"> </w:t>
-      </w:r>
-      <w:proofErr w:type="spellStart"/>
-      <w:r>
-        <w:rPr>
-          <w:sz w:val="28"/>
-          <w:szCs w:val="28"/>
-        </w:rPr>
-        <w:t>định</w:t>
-      </w:r>
-      <w:proofErr w:type="spellEnd"/>
-      <w:r>
-        <w:rPr>
-          <w:sz w:val="28"/>
-          <w:szCs w:val="28"/>
-        </w:rPr>
-        <w:t xml:space="preserve"> </w:t>
-      </w:r>
-      <w:proofErr w:type="spellStart"/>
-      <w:r>
-        <w:rPr>
-          <w:sz w:val="28"/>
-          <w:szCs w:val="28"/>
-        </w:rPr>
-        <w:t>c</w:t>
-      </w:r>
-      <w:r>
-        <w:rPr>
-          <w:sz w:val="28"/>
-          <w:szCs w:val="28"/>
-        </w:rPr>
-        <w:t>ác</w:t>
-      </w:r>
-      <w:proofErr w:type="spellEnd"/>
-      <w:r>
-        <w:rPr>
-          <w:sz w:val="28"/>
-          <w:szCs w:val="28"/>
-        </w:rPr>
-        <w:t xml:space="preserve"> </w:t>
-      </w:r>
-      <w:proofErr w:type="spellStart"/>
-      <w:r>
-        <w:rPr>
-          <w:sz w:val="28"/>
-          <w:szCs w:val="28"/>
-        </w:rPr>
-        <w:t>thông</w:t>
-      </w:r>
-      <w:proofErr w:type="spellEnd"/>
-      <w:r>
-        <w:rPr>
-          <w:sz w:val="28"/>
-          <w:szCs w:val="28"/>
-        </w:rPr>
-        <w:t xml:space="preserve"> tin </w:t>
-      </w:r>
-      <w:proofErr w:type="spellStart"/>
-      <w:r>
-        <w:rPr>
-          <w:sz w:val="28"/>
-          <w:szCs w:val="28"/>
-        </w:rPr>
-        <w:t>bao</w:t>
-      </w:r>
-      <w:proofErr w:type="spellEnd"/>
-      <w:r>
-        <w:rPr>
-          <w:sz w:val="28"/>
-          <w:szCs w:val="28"/>
-        </w:rPr>
-        <w:t xml:space="preserve"> </w:t>
-      </w:r>
-      <w:proofErr w:type="spellStart"/>
-      <w:r>
-        <w:rPr>
-          <w:sz w:val="28"/>
-          <w:szCs w:val="28"/>
-        </w:rPr>
-        <w:t>gồm</w:t>
-      </w:r>
-      <w:proofErr w:type="spellEnd"/>
-      <w:r>
-        <w:rPr>
-          <w:sz w:val="28"/>
-          <w:szCs w:val="28"/>
-        </w:rPr>
-        <w:t xml:space="preserve"> </w:t>
-      </w:r>
-      <w:r>
-        <w:rPr>
-          <w:sz w:val="28"/>
-          <w:szCs w:val="28"/>
-        </w:rPr>
-        <w:t>Name, Email</w:t>
-      </w:r>
-      <w:r>
-        <w:rPr>
-          <w:sz w:val="28"/>
-          <w:szCs w:val="28"/>
-        </w:rPr>
-        <w:t xml:space="preserve">, </w:t>
-      </w:r>
-      <w:r>
-        <w:rPr>
-          <w:sz w:val="28"/>
-          <w:szCs w:val="28"/>
-        </w:rPr>
-        <w:t>Phone</w:t>
-      </w:r>
-      <w:r>
-        <w:rPr>
-          <w:sz w:val="28"/>
-          <w:szCs w:val="28"/>
-        </w:rPr>
-        <w:t xml:space="preserve">, </w:t>
-      </w:r>
-      <w:proofErr w:type="spellStart"/>
-      <w:r>
-        <w:rPr>
-          <w:sz w:val="28"/>
-          <w:szCs w:val="28"/>
-        </w:rPr>
-        <w:t>là</w:t>
-      </w:r>
-      <w:proofErr w:type="spellEnd"/>
-      <w:r>
-        <w:rPr>
-          <w:sz w:val="28"/>
-          <w:szCs w:val="28"/>
-        </w:rPr>
-        <w:t xml:space="preserve"> </w:t>
-      </w:r>
-      <w:proofErr w:type="spellStart"/>
-      <w:r>
-        <w:rPr>
-          <w:sz w:val="28"/>
-          <w:szCs w:val="28"/>
-        </w:rPr>
-        <w:t>các</w:t>
-      </w:r>
-      <w:proofErr w:type="spellEnd"/>
-      <w:r>
-        <w:rPr>
-          <w:sz w:val="28"/>
-          <w:szCs w:val="28"/>
-        </w:rPr>
-        <w:t xml:space="preserve"> </w:t>
-      </w:r>
-      <w:proofErr w:type="spellStart"/>
-      <w:r>
-        <w:rPr>
-          <w:sz w:val="28"/>
-          <w:szCs w:val="28"/>
-        </w:rPr>
-        <w:t>thông</w:t>
-      </w:r>
-      <w:proofErr w:type="spellEnd"/>
-      <w:r>
-        <w:rPr>
-          <w:sz w:val="28"/>
-          <w:szCs w:val="28"/>
-        </w:rPr>
-        <w:t xml:space="preserve"> tin </w:t>
-      </w:r>
-      <w:proofErr w:type="spellStart"/>
-      <w:r>
-        <w:rPr>
-          <w:sz w:val="28"/>
-          <w:szCs w:val="28"/>
-        </w:rPr>
-        <w:t>thật</w:t>
-      </w:r>
-      <w:proofErr w:type="spellEnd"/>
-      <w:r>
-        <w:rPr>
-          <w:sz w:val="28"/>
-          <w:szCs w:val="28"/>
-        </w:rPr>
-        <w:t xml:space="preserve"> </w:t>
-      </w:r>
-      <w:proofErr w:type="spellStart"/>
-      <w:r>
-        <w:rPr>
-          <w:sz w:val="28"/>
-          <w:szCs w:val="28"/>
-        </w:rPr>
-        <w:t>của</w:t>
-      </w:r>
-      <w:proofErr w:type="spellEnd"/>
-      <w:r>
-        <w:rPr>
-          <w:sz w:val="28"/>
-          <w:szCs w:val="28"/>
-        </w:rPr>
-        <w:t xml:space="preserve"> </w:t>
-      </w:r>
-      <w:proofErr w:type="spellStart"/>
-      <w:r>
-        <w:rPr>
-          <w:sz w:val="28"/>
-          <w:szCs w:val="28"/>
-        </w:rPr>
-        <w:t>bạn</w:t>
-      </w:r>
-      <w:proofErr w:type="spellEnd"/>
+          <w:sz w:val="26"/>
+          <w:szCs w:val="26"/>
+        </w:rPr>
+      </w:pPr>
+      <w:r>
+        <w:rPr>
+          <w:sz w:val="26"/>
+          <w:szCs w:val="26"/>
+        </w:rPr>
+        <w:t xml:space="preserve">Biến </w:t>
+      </w:r>
+      <w:r>
+        <w:rPr>
+          <w:b/>
+          <w:sz w:val="26"/>
+          <w:szCs w:val="26"/>
+        </w:rPr>
+        <w:t>variable1</w:t>
+      </w:r>
+      <w:r>
+        <w:rPr>
+          <w:sz w:val="26"/>
+          <w:szCs w:val="26"/>
+        </w:rPr>
+        <w:t xml:space="preserve">, có kiểu dữ liệu là </w:t>
+      </w:r>
+      <w:r>
+        <w:rPr>
+          <w:b/>
+          <w:sz w:val="26"/>
+          <w:szCs w:val="26"/>
+        </w:rPr>
+        <w:t>string</w:t>
+      </w:r>
+      <w:r>
+        <w:rPr>
+          <w:sz w:val="26"/>
+          <w:szCs w:val="26"/>
+        </w:rPr>
+        <w:t xml:space="preserve">, giá trị là </w:t>
+      </w:r>
+      <w:r>
+        <w:rPr>
+          <w:b/>
+          <w:sz w:val="26"/>
+          <w:szCs w:val="26"/>
+        </w:rPr>
+        <w:t>1.23</w:t>
+      </w:r>
     </w:p>
     <w:p>
       <w:pPr>
         <w:pStyle w:val="ListParagraph"/>
         <w:numPr>
           <w:ilvl w:val="0"/>
-          <w:numId w:val="39"/>
+          <w:numId w:val="40"/>
         </w:numPr>
         <w:rPr>
-          <w:sz w:val="28"/>
-          <w:szCs w:val="28"/>
-        </w:rPr>
-      </w:pPr>
-      <w:proofErr w:type="spellStart"/>
-      <w:r>
-        <w:rPr>
-          <w:sz w:val="28"/>
-          <w:szCs w:val="28"/>
-        </w:rPr>
-        <w:t>Các</w:t>
-      </w:r>
-      <w:proofErr w:type="spellEnd"/>
-      <w:r>
-        <w:rPr>
-          <w:sz w:val="28"/>
-          <w:szCs w:val="28"/>
-        </w:rPr>
-        <w:t xml:space="preserve"> </w:t>
-      </w:r>
-      <w:proofErr w:type="spellStart"/>
-      <w:r>
-        <w:rPr>
-          <w:sz w:val="28"/>
-          <w:szCs w:val="28"/>
-        </w:rPr>
-        <w:t>thông</w:t>
-      </w:r>
-      <w:proofErr w:type="spellEnd"/>
-      <w:r>
-        <w:rPr>
-          <w:sz w:val="28"/>
-          <w:szCs w:val="28"/>
-        </w:rPr>
-        <w:t xml:space="preserve"> tin </w:t>
-      </w:r>
-      <w:proofErr w:type="spellStart"/>
-      <w:r>
-        <w:rPr>
-          <w:sz w:val="28"/>
-          <w:szCs w:val="28"/>
-        </w:rPr>
-        <w:t>đó</w:t>
-      </w:r>
-      <w:proofErr w:type="spellEnd"/>
-      <w:r>
-        <w:rPr>
-          <w:sz w:val="28"/>
-          <w:szCs w:val="28"/>
-        </w:rPr>
-        <w:t xml:space="preserve"> </w:t>
-      </w:r>
-      <w:proofErr w:type="spellStart"/>
-      <w:r>
-        <w:rPr>
-          <w:sz w:val="28"/>
-          <w:szCs w:val="28"/>
-        </w:rPr>
-        <w:t>bắt</w:t>
-      </w:r>
-      <w:proofErr w:type="spellEnd"/>
-      <w:r>
-        <w:rPr>
-          <w:sz w:val="28"/>
-          <w:szCs w:val="28"/>
-        </w:rPr>
-        <w:t xml:space="preserve"> </w:t>
-      </w:r>
-      <w:proofErr w:type="spellStart"/>
-      <w:r>
-        <w:rPr>
-          <w:sz w:val="28"/>
-          <w:szCs w:val="28"/>
-        </w:rPr>
-        <w:t>buộc</w:t>
-      </w:r>
-      <w:proofErr w:type="spellEnd"/>
-      <w:r>
-        <w:rPr>
-          <w:sz w:val="28"/>
-          <w:szCs w:val="28"/>
-        </w:rPr>
-        <w:t xml:space="preserve"> </w:t>
-      </w:r>
-      <w:proofErr w:type="spellStart"/>
-      <w:r>
-        <w:rPr>
-          <w:sz w:val="28"/>
-          <w:szCs w:val="28"/>
-        </w:rPr>
-        <w:t>phải</w:t>
-      </w:r>
-      <w:proofErr w:type="spellEnd"/>
-      <w:r>
-        <w:rPr>
-          <w:sz w:val="28"/>
-          <w:szCs w:val="28"/>
-        </w:rPr>
-        <w:t xml:space="preserve"> </w:t>
-      </w:r>
-      <w:proofErr w:type="spellStart"/>
-      <w:r>
-        <w:rPr>
-          <w:sz w:val="28"/>
-          <w:szCs w:val="28"/>
-        </w:rPr>
-        <w:t>sử</w:t>
-      </w:r>
-      <w:proofErr w:type="spellEnd"/>
-      <w:r>
-        <w:rPr>
-          <w:sz w:val="28"/>
-          <w:szCs w:val="28"/>
-        </w:rPr>
-        <w:t xml:space="preserve"> </w:t>
-      </w:r>
-      <w:proofErr w:type="spellStart"/>
-      <w:r>
-        <w:rPr>
-          <w:sz w:val="28"/>
-          <w:szCs w:val="28"/>
-        </w:rPr>
-        <w:t>dụng</w:t>
-      </w:r>
-      <w:proofErr w:type="spellEnd"/>
-      <w:r>
-        <w:rPr>
-          <w:sz w:val="28"/>
-          <w:szCs w:val="28"/>
-        </w:rPr>
-        <w:t xml:space="preserve"> </w:t>
-      </w:r>
-      <w:proofErr w:type="spellStart"/>
-      <w:r>
-        <w:rPr>
-          <w:sz w:val="28"/>
-          <w:szCs w:val="28"/>
-        </w:rPr>
-        <w:t>biến</w:t>
-      </w:r>
-      <w:proofErr w:type="spellEnd"/>
-      <w:r>
-        <w:rPr>
-          <w:sz w:val="28"/>
-          <w:szCs w:val="28"/>
-        </w:rPr>
-        <w:t xml:space="preserve"> </w:t>
-      </w:r>
-      <w:proofErr w:type="spellStart"/>
-      <w:r>
-        <w:rPr>
-          <w:sz w:val="28"/>
-          <w:szCs w:val="28"/>
-        </w:rPr>
-        <w:t>trong</w:t>
-      </w:r>
-      <w:proofErr w:type="spellEnd"/>
-      <w:r>
-        <w:rPr>
-          <w:sz w:val="28"/>
-          <w:szCs w:val="28"/>
-        </w:rPr>
-        <w:t xml:space="preserve"> PHP </w:t>
-      </w:r>
-      <w:proofErr w:type="spellStart"/>
-      <w:r>
-        <w:rPr>
-          <w:sz w:val="28"/>
-          <w:szCs w:val="28"/>
-        </w:rPr>
-        <w:t>để</w:t>
-      </w:r>
-      <w:proofErr w:type="spellEnd"/>
-      <w:r>
-        <w:rPr>
-          <w:sz w:val="28"/>
-          <w:szCs w:val="28"/>
-        </w:rPr>
-        <w:t xml:space="preserve"> </w:t>
-      </w:r>
-      <w:proofErr w:type="spellStart"/>
-      <w:r>
-        <w:rPr>
-          <w:sz w:val="28"/>
-          <w:szCs w:val="28"/>
-        </w:rPr>
-        <w:t>khai</w:t>
-      </w:r>
-      <w:proofErr w:type="spellEnd"/>
-      <w:r>
-        <w:rPr>
-          <w:sz w:val="28"/>
-          <w:szCs w:val="28"/>
-        </w:rPr>
-        <w:t xml:space="preserve"> </w:t>
-      </w:r>
-      <w:proofErr w:type="spellStart"/>
-      <w:r>
-        <w:rPr>
-          <w:sz w:val="28"/>
-          <w:szCs w:val="28"/>
-        </w:rPr>
-        <w:t>báo</w:t>
-      </w:r>
-      <w:proofErr w:type="spellEnd"/>
-      <w:r>
-        <w:rPr>
-          <w:sz w:val="28"/>
-          <w:szCs w:val="28"/>
-        </w:rPr>
-        <w:t xml:space="preserve"> </w:t>
-      </w:r>
-      <w:proofErr w:type="spellStart"/>
-      <w:r>
-        <w:rPr>
-          <w:sz w:val="28"/>
-          <w:szCs w:val="28"/>
-        </w:rPr>
-        <w:t>và</w:t>
-      </w:r>
-      <w:proofErr w:type="spellEnd"/>
-      <w:r>
-        <w:rPr>
-          <w:sz w:val="28"/>
-          <w:szCs w:val="28"/>
-        </w:rPr>
-        <w:t xml:space="preserve"> </w:t>
-      </w:r>
-      <w:proofErr w:type="spellStart"/>
-      <w:r>
-        <w:rPr>
-          <w:sz w:val="28"/>
-          <w:szCs w:val="28"/>
-        </w:rPr>
-        <w:t>hiển</w:t>
-      </w:r>
-      <w:proofErr w:type="spellEnd"/>
-      <w:r>
-        <w:rPr>
-          <w:sz w:val="28"/>
-          <w:szCs w:val="28"/>
-        </w:rPr>
-        <w:t xml:space="preserve"> </w:t>
-      </w:r>
-      <w:proofErr w:type="spellStart"/>
-      <w:r>
-        <w:rPr>
-          <w:sz w:val="28"/>
-          <w:szCs w:val="28"/>
-        </w:rPr>
-        <w:t>thị</w:t>
-      </w:r>
-      <w:proofErr w:type="spellEnd"/>
-      <w:r>
-        <w:rPr>
-          <w:sz w:val="28"/>
-          <w:szCs w:val="28"/>
-        </w:rPr>
-        <w:t xml:space="preserve"> </w:t>
-      </w:r>
-      <w:proofErr w:type="spellStart"/>
-      <w:r>
-        <w:rPr>
-          <w:sz w:val="28"/>
-          <w:szCs w:val="28"/>
-        </w:rPr>
-        <w:t>ra</w:t>
-      </w:r>
-      <w:proofErr w:type="spellEnd"/>
-      <w:r>
-        <w:rPr>
-          <w:sz w:val="28"/>
-          <w:szCs w:val="28"/>
-        </w:rPr>
-        <w:t xml:space="preserve"> </w:t>
-      </w:r>
-      <w:proofErr w:type="spellStart"/>
-      <w:r>
-        <w:rPr>
-          <w:sz w:val="28"/>
-          <w:szCs w:val="28"/>
-        </w:rPr>
-        <w:t>trong</w:t>
-      </w:r>
-      <w:proofErr w:type="spellEnd"/>
-      <w:r>
-        <w:rPr>
-          <w:sz w:val="28"/>
-          <w:szCs w:val="28"/>
-        </w:rPr>
-        <w:t xml:space="preserve"> </w:t>
-      </w:r>
-      <w:proofErr w:type="spellStart"/>
-      <w:r>
-        <w:rPr>
-          <w:sz w:val="28"/>
-          <w:szCs w:val="28"/>
-        </w:rPr>
-        <w:t>các</w:t>
-      </w:r>
-      <w:proofErr w:type="spellEnd"/>
-      <w:r>
-        <w:rPr>
-          <w:sz w:val="28"/>
-          <w:szCs w:val="28"/>
-        </w:rPr>
-        <w:t xml:space="preserve"> input</w:t>
-      </w:r>
-      <w:r>
-        <w:rPr>
-          <w:sz w:val="28"/>
-          <w:szCs w:val="28"/>
-        </w:rPr>
-        <w:t xml:space="preserve">, </w:t>
-      </w:r>
-      <w:proofErr w:type="spellStart"/>
-      <w:r>
-        <w:rPr>
-          <w:sz w:val="28"/>
-          <w:szCs w:val="28"/>
-        </w:rPr>
-        <w:t>không</w:t>
-      </w:r>
-      <w:proofErr w:type="spellEnd"/>
-      <w:r>
-        <w:rPr>
-          <w:sz w:val="28"/>
-          <w:szCs w:val="28"/>
-        </w:rPr>
-        <w:t xml:space="preserve"> </w:t>
-      </w:r>
-      <w:proofErr w:type="spellStart"/>
-      <w:r>
-        <w:rPr>
-          <w:sz w:val="28"/>
-          <w:szCs w:val="28"/>
-        </w:rPr>
-        <w:t>được</w:t>
-      </w:r>
-      <w:proofErr w:type="spellEnd"/>
-      <w:r>
-        <w:rPr>
-          <w:sz w:val="28"/>
-          <w:szCs w:val="28"/>
-        </w:rPr>
-        <w:t xml:space="preserve"> </w:t>
-      </w:r>
-      <w:proofErr w:type="spellStart"/>
-      <w:r>
-        <w:rPr>
-          <w:sz w:val="28"/>
-          <w:szCs w:val="28"/>
-        </w:rPr>
-        <w:t>hiển</w:t>
-      </w:r>
-      <w:proofErr w:type="spellEnd"/>
-      <w:r>
-        <w:rPr>
-          <w:sz w:val="28"/>
-          <w:szCs w:val="28"/>
-        </w:rPr>
-        <w:t xml:space="preserve"> </w:t>
-      </w:r>
-      <w:proofErr w:type="spellStart"/>
-      <w:r>
-        <w:rPr>
-          <w:sz w:val="28"/>
-          <w:szCs w:val="28"/>
-        </w:rPr>
-        <w:t>thị</w:t>
-      </w:r>
-      <w:proofErr w:type="spellEnd"/>
-      <w:r>
-        <w:rPr>
-          <w:sz w:val="28"/>
-          <w:szCs w:val="28"/>
-        </w:rPr>
-        <w:t xml:space="preserve"> </w:t>
-      </w:r>
-      <w:proofErr w:type="spellStart"/>
-      <w:r>
-        <w:rPr>
-          <w:sz w:val="28"/>
-          <w:szCs w:val="28"/>
-        </w:rPr>
-        <w:t>bằng</w:t>
-      </w:r>
-      <w:proofErr w:type="spellEnd"/>
-      <w:r>
-        <w:rPr>
-          <w:sz w:val="28"/>
-          <w:szCs w:val="28"/>
-        </w:rPr>
-        <w:t xml:space="preserve"> HTML</w:t>
+          <w:sz w:val="26"/>
+          <w:szCs w:val="26"/>
+        </w:rPr>
+      </w:pPr>
+      <w:r>
+        <w:rPr>
+          <w:sz w:val="26"/>
+          <w:szCs w:val="26"/>
+        </w:rPr>
+        <w:t xml:space="preserve">Biến </w:t>
+      </w:r>
+      <w:r>
+        <w:rPr>
+          <w:b/>
+          <w:sz w:val="26"/>
+          <w:szCs w:val="26"/>
+        </w:rPr>
+        <w:t>variable2</w:t>
+      </w:r>
+      <w:r>
+        <w:rPr>
+          <w:sz w:val="26"/>
+          <w:szCs w:val="26"/>
+        </w:rPr>
+        <w:t xml:space="preserve">, có kiểu dữ liệu là </w:t>
+      </w:r>
+      <w:r>
+        <w:rPr>
+          <w:b/>
+          <w:sz w:val="26"/>
+          <w:szCs w:val="26"/>
+        </w:rPr>
+        <w:t>integer</w:t>
+      </w:r>
+      <w:r>
+        <w:rPr>
+          <w:sz w:val="26"/>
+          <w:szCs w:val="26"/>
+        </w:rPr>
+        <w:t xml:space="preserve">, giá trị là </w:t>
+      </w:r>
+      <w:r>
+        <w:rPr>
+          <w:b/>
+          <w:sz w:val="26"/>
+          <w:szCs w:val="26"/>
+        </w:rPr>
+        <w:t>28</w:t>
       </w:r>
     </w:p>
     <w:p>
       <w:pPr>
         <w:pStyle w:val="ListParagraph"/>
-        <w:ind w:left="2160"/>
-        <w:rPr>
-          <w:sz w:val="28"/>
-          <w:szCs w:val="28"/>
-        </w:rPr>
-      </w:pPr>
+        <w:numPr>
+          <w:ilvl w:val="0"/>
+          <w:numId w:val="40"/>
+        </w:numPr>
+        <w:rPr>
+          <w:sz w:val="26"/>
+          <w:szCs w:val="26"/>
+        </w:rPr>
+      </w:pPr>
+      <w:r>
+        <w:rPr>
+          <w:sz w:val="26"/>
+          <w:szCs w:val="26"/>
+        </w:rPr>
+        <w:t xml:space="preserve">Biến </w:t>
+      </w:r>
+      <w:r>
+        <w:rPr>
+          <w:b/>
+          <w:sz w:val="26"/>
+          <w:szCs w:val="26"/>
+        </w:rPr>
+        <w:t>variable3</w:t>
+      </w:r>
+      <w:r>
+        <w:rPr>
+          <w:sz w:val="26"/>
+          <w:szCs w:val="26"/>
+        </w:rPr>
+        <w:t xml:space="preserve">, có kiểu dữ liệu là </w:t>
+      </w:r>
+      <w:r>
+        <w:rPr>
+          <w:b/>
+          <w:sz w:val="26"/>
+          <w:szCs w:val="26"/>
+        </w:rPr>
+        <w:t>string</w:t>
+      </w:r>
+      <w:r>
+        <w:rPr>
+          <w:sz w:val="26"/>
+          <w:szCs w:val="26"/>
+        </w:rPr>
+        <w:t xml:space="preserve">, giá trị là </w:t>
+      </w:r>
+      <w:r>
+        <w:rPr>
+          <w:b/>
+          <w:sz w:val="26"/>
+          <w:szCs w:val="26"/>
+        </w:rPr>
+        <w:t>null</w:t>
+      </w:r>
     </w:p>
     <w:p>
       <w:pPr>
         <w:pStyle w:val="ListParagraph"/>
-        <w:ind w:left="2160"/>
-        <w:jc w:val="center"/>
-        <w:rPr>
-          <w:sz w:val="28"/>
-          <w:szCs w:val="28"/>
-        </w:rPr>
-      </w:pPr>
+        <w:numPr>
+          <w:ilvl w:val="0"/>
+          <w:numId w:val="40"/>
+        </w:numPr>
+        <w:rPr>
+          <w:sz w:val="26"/>
+          <w:szCs w:val="26"/>
+        </w:rPr>
+      </w:pPr>
+      <w:r>
+        <w:rPr>
+          <w:sz w:val="26"/>
+          <w:szCs w:val="26"/>
+        </w:rPr>
+        <w:t xml:space="preserve">Biến </w:t>
+      </w:r>
+      <w:r>
+        <w:rPr>
+          <w:b/>
+          <w:sz w:val="26"/>
+          <w:szCs w:val="26"/>
+        </w:rPr>
+        <w:t>variable4</w:t>
+      </w:r>
+      <w:r>
+        <w:rPr>
+          <w:sz w:val="26"/>
+          <w:szCs w:val="26"/>
+        </w:rPr>
+        <w:t xml:space="preserve">, có kiểu dữ liệu là </w:t>
+      </w:r>
+      <w:r>
+        <w:rPr>
+          <w:b/>
+          <w:sz w:val="26"/>
+          <w:szCs w:val="26"/>
+        </w:rPr>
+        <w:t>array</w:t>
+      </w:r>
+      <w:r>
+        <w:rPr>
+          <w:sz w:val="26"/>
+          <w:szCs w:val="26"/>
+        </w:rPr>
+        <w:t xml:space="preserve">, gồm </w:t>
+      </w:r>
+      <w:r>
+        <w:rPr>
+          <w:b/>
+          <w:sz w:val="26"/>
+          <w:szCs w:val="26"/>
+        </w:rPr>
+        <w:t>7</w:t>
+      </w:r>
+      <w:r>
+        <w:rPr>
+          <w:sz w:val="26"/>
+          <w:szCs w:val="26"/>
+        </w:rPr>
+        <w:t xml:space="preserve"> phần tử</w:t>
+      </w:r>
+      <w:r>
+        <w:rPr>
+          <w:sz w:val="26"/>
+          <w:szCs w:val="26"/>
+        </w:rPr>
+        <w:t xml:space="preserve"> sau</w:t>
+      </w:r>
+      <w:r>
+        <w:rPr>
+          <w:sz w:val="26"/>
+          <w:szCs w:val="26"/>
+        </w:rPr>
+        <w:t xml:space="preserve">: </w:t>
+      </w:r>
+    </w:p>
+    <w:p>
+      <w:pPr>
+        <w:pStyle w:val="ListParagraph"/>
+        <w:numPr>
+          <w:ilvl w:val="0"/>
+          <w:numId w:val="41"/>
+        </w:numPr>
+        <w:rPr>
+          <w:sz w:val="26"/>
+          <w:szCs w:val="26"/>
+        </w:rPr>
+      </w:pPr>
+      <w:r>
+        <w:rPr>
+          <w:sz w:val="26"/>
+          <w:szCs w:val="26"/>
+        </w:rPr>
+        <w:t xml:space="preserve">Phần tử đầu tiên: kiểu dữ liệu </w:t>
+      </w:r>
+      <w:r>
+        <w:rPr>
+          <w:b/>
+          <w:sz w:val="26"/>
+          <w:szCs w:val="26"/>
+        </w:rPr>
+        <w:t>integer</w:t>
+      </w:r>
+      <w:r>
+        <w:rPr>
+          <w:sz w:val="26"/>
+          <w:szCs w:val="26"/>
+        </w:rPr>
+        <w:t xml:space="preserve">, giá trị là </w:t>
+      </w:r>
+      <w:r>
+        <w:rPr>
+          <w:b/>
+          <w:sz w:val="26"/>
+          <w:szCs w:val="26"/>
+        </w:rPr>
+        <w:t>123</w:t>
+      </w:r>
+    </w:p>
+    <w:p>
+      <w:pPr>
+        <w:pStyle w:val="ListParagraph"/>
+        <w:numPr>
+          <w:ilvl w:val="0"/>
+          <w:numId w:val="41"/>
+        </w:numPr>
+        <w:rPr>
+          <w:sz w:val="26"/>
+          <w:szCs w:val="26"/>
+        </w:rPr>
+      </w:pPr>
+      <w:r>
+        <w:rPr>
+          <w:sz w:val="26"/>
+          <w:szCs w:val="26"/>
+        </w:rPr>
+        <w:t xml:space="preserve">Phần tử tiếp theo: kiểu dữ liệu </w:t>
+      </w:r>
+      <w:r>
+        <w:rPr>
+          <w:b/>
+          <w:sz w:val="26"/>
+          <w:szCs w:val="26"/>
+        </w:rPr>
+        <w:t>boolean</w:t>
+      </w:r>
+      <w:r>
+        <w:rPr>
+          <w:sz w:val="26"/>
+          <w:szCs w:val="26"/>
+        </w:rPr>
+        <w:t xml:space="preserve">, giá trị là </w:t>
+      </w:r>
+      <w:r>
+        <w:rPr>
+          <w:b/>
+          <w:sz w:val="26"/>
+          <w:szCs w:val="26"/>
+        </w:rPr>
+        <w:t>false</w:t>
+      </w:r>
+    </w:p>
+    <w:p>
+      <w:pPr>
+        <w:pStyle w:val="ListParagraph"/>
+        <w:numPr>
+          <w:ilvl w:val="0"/>
+          <w:numId w:val="41"/>
+        </w:numPr>
+        <w:rPr>
+          <w:sz w:val="26"/>
+          <w:szCs w:val="26"/>
+        </w:rPr>
+      </w:pPr>
+      <w:r>
+        <w:rPr>
+          <w:sz w:val="26"/>
+          <w:szCs w:val="26"/>
+        </w:rPr>
+        <w:t xml:space="preserve">Phần tử tiếp theo: kiểu dữ liệu </w:t>
+      </w:r>
+      <w:r>
+        <w:rPr>
+          <w:b/>
+          <w:sz w:val="26"/>
+          <w:szCs w:val="26"/>
+        </w:rPr>
+        <w:t>null</w:t>
+      </w:r>
+      <w:r>
+        <w:rPr>
+          <w:sz w:val="26"/>
+          <w:szCs w:val="26"/>
+        </w:rPr>
+        <w:t xml:space="preserve">, giá trị là </w:t>
+      </w:r>
+      <w:r>
+        <w:rPr>
+          <w:b/>
+          <w:sz w:val="26"/>
+          <w:szCs w:val="26"/>
+        </w:rPr>
+        <w:t>null</w:t>
+      </w:r>
+    </w:p>
+    <w:p>
+      <w:pPr>
+        <w:pStyle w:val="ListParagraph"/>
+        <w:numPr>
+          <w:ilvl w:val="0"/>
+          <w:numId w:val="41"/>
+        </w:numPr>
+        <w:rPr>
+          <w:sz w:val="26"/>
+          <w:szCs w:val="26"/>
+        </w:rPr>
+      </w:pPr>
+      <w:r>
+        <w:rPr>
+          <w:sz w:val="26"/>
+          <w:szCs w:val="26"/>
+        </w:rPr>
+        <w:t xml:space="preserve">Phần tử tiếp theo: kiểu dữ liệu </w:t>
+      </w:r>
+      <w:r>
+        <w:rPr>
+          <w:b/>
+          <w:sz w:val="26"/>
+          <w:szCs w:val="26"/>
+        </w:rPr>
+        <w:t>float</w:t>
+      </w:r>
+      <w:r>
+        <w:rPr>
+          <w:sz w:val="26"/>
+          <w:szCs w:val="26"/>
+        </w:rPr>
+        <w:t xml:space="preserve">, giá trị là </w:t>
+      </w:r>
+      <w:r>
+        <w:rPr>
+          <w:b/>
+          <w:sz w:val="26"/>
+          <w:szCs w:val="26"/>
+        </w:rPr>
+        <w:t>1.23</w:t>
+      </w:r>
+    </w:p>
+    <w:p>
+      <w:pPr>
+        <w:pStyle w:val="ListParagraph"/>
+        <w:numPr>
+          <w:ilvl w:val="0"/>
+          <w:numId w:val="41"/>
+        </w:numPr>
+        <w:rPr>
+          <w:sz w:val="26"/>
+          <w:szCs w:val="26"/>
+        </w:rPr>
+      </w:pPr>
+      <w:r>
+        <w:rPr>
+          <w:sz w:val="26"/>
+          <w:szCs w:val="26"/>
+        </w:rPr>
+        <w:t xml:space="preserve">Phần tử tiếp theo: kiểu dữ liệu </w:t>
+      </w:r>
+      <w:r>
+        <w:rPr>
+          <w:b/>
+          <w:sz w:val="26"/>
+          <w:szCs w:val="26"/>
+        </w:rPr>
+        <w:t>boolean</w:t>
+      </w:r>
+      <w:r>
+        <w:rPr>
+          <w:sz w:val="26"/>
+          <w:szCs w:val="26"/>
+        </w:rPr>
+        <w:t xml:space="preserve">, giá trị là </w:t>
+      </w:r>
+      <w:r>
+        <w:rPr>
+          <w:b/>
+          <w:sz w:val="26"/>
+          <w:szCs w:val="26"/>
+        </w:rPr>
+        <w:t>FALSE</w:t>
+      </w:r>
+    </w:p>
+    <w:p>
+      <w:pPr>
+        <w:pStyle w:val="ListParagraph"/>
+        <w:numPr>
+          <w:ilvl w:val="0"/>
+          <w:numId w:val="41"/>
+        </w:numPr>
+        <w:rPr>
+          <w:sz w:val="26"/>
+          <w:szCs w:val="26"/>
+        </w:rPr>
+      </w:pPr>
+      <w:r>
+        <w:rPr>
+          <w:sz w:val="26"/>
+          <w:szCs w:val="26"/>
+        </w:rPr>
+        <w:t xml:space="preserve">Phần tử tiếp theo: kiểu dữ liệu </w:t>
+      </w:r>
+      <w:r>
+        <w:rPr>
+          <w:b/>
+          <w:sz w:val="26"/>
+          <w:szCs w:val="26"/>
+        </w:rPr>
+        <w:t>array</w:t>
+      </w:r>
+      <w:r>
+        <w:rPr>
+          <w:sz w:val="26"/>
+          <w:szCs w:val="26"/>
+        </w:rPr>
+        <w:t xml:space="preserve">, giá trị là </w:t>
+      </w:r>
+      <w:r>
+        <w:rPr>
+          <w:b/>
+          <w:sz w:val="26"/>
+          <w:szCs w:val="26"/>
+        </w:rPr>
+        <w:t>[]</w:t>
+      </w:r>
+    </w:p>
+    <w:p>
+      <w:pPr>
+        <w:pStyle w:val="ListParagraph"/>
+        <w:numPr>
+          <w:ilvl w:val="0"/>
+          <w:numId w:val="41"/>
+        </w:numPr>
+        <w:rPr>
+          <w:sz w:val="26"/>
+          <w:szCs w:val="26"/>
+        </w:rPr>
+      </w:pPr>
+      <w:r>
+        <w:rPr>
+          <w:sz w:val="26"/>
+          <w:szCs w:val="26"/>
+        </w:rPr>
+        <w:t xml:space="preserve">Phần tử cuối cùng: kiểu dữ liệu </w:t>
+      </w:r>
+      <w:r>
+        <w:rPr>
+          <w:b/>
+          <w:sz w:val="26"/>
+          <w:szCs w:val="26"/>
+        </w:rPr>
+        <w:t>boolean</w:t>
+      </w:r>
+      <w:r>
+        <w:rPr>
+          <w:sz w:val="26"/>
+          <w:szCs w:val="26"/>
+        </w:rPr>
+        <w:t xml:space="preserve">, giá trị là </w:t>
+      </w:r>
+      <w:r>
+        <w:rPr>
+          <w:b/>
+          <w:sz w:val="26"/>
+          <w:szCs w:val="26"/>
+        </w:rPr>
+        <w:t>TRUE</w:t>
+      </w:r>
+    </w:p>
+    <w:p>
+      <w:pPr>
+        <w:pStyle w:val="ListParagraph"/>
+        <w:numPr>
+          <w:ilvl w:val="0"/>
+          <w:numId w:val="40"/>
+        </w:numPr>
+        <w:rPr>
+          <w:sz w:val="26"/>
+          <w:szCs w:val="26"/>
+        </w:rPr>
+      </w:pPr>
+      <w:r>
+        <w:rPr>
+          <w:sz w:val="26"/>
+          <w:szCs w:val="26"/>
+        </w:rPr>
+        <w:t xml:space="preserve">Biến </w:t>
+      </w:r>
+      <w:r>
+        <w:rPr>
+          <w:b/>
+          <w:sz w:val="26"/>
+          <w:szCs w:val="26"/>
+        </w:rPr>
+        <w:t>variable5</w:t>
+      </w:r>
+      <w:r>
+        <w:rPr>
+          <w:sz w:val="26"/>
+          <w:szCs w:val="26"/>
+        </w:rPr>
+        <w:t xml:space="preserve">, có kiểu dữ liệu là </w:t>
+      </w:r>
+      <w:r>
+        <w:rPr>
+          <w:b/>
+          <w:sz w:val="26"/>
+          <w:szCs w:val="26"/>
+        </w:rPr>
+        <w:t>float</w:t>
+      </w:r>
+      <w:r>
+        <w:rPr>
+          <w:sz w:val="26"/>
+          <w:szCs w:val="26"/>
+        </w:rPr>
+        <w:t xml:space="preserve">, giá trị là </w:t>
+      </w:r>
+      <w:r>
+        <w:rPr>
+          <w:b/>
+          <w:sz w:val="26"/>
+          <w:szCs w:val="26"/>
+        </w:rPr>
+        <w:t>-123</w:t>
+      </w:r>
+    </w:p>
+    <w:p>
+      <w:pPr>
+        <w:pStyle w:val="ListParagraph"/>
+        <w:numPr>
+          <w:ilvl w:val="0"/>
+          <w:numId w:val="40"/>
+        </w:numPr>
+        <w:rPr>
+          <w:sz w:val="26"/>
+          <w:szCs w:val="26"/>
+        </w:rPr>
+      </w:pPr>
+      <w:r>
+        <w:rPr>
+          <w:sz w:val="26"/>
+          <w:szCs w:val="26"/>
+        </w:rPr>
+        <w:t xml:space="preserve">Biến </w:t>
+      </w:r>
+      <w:r>
+        <w:rPr>
+          <w:b/>
+          <w:sz w:val="26"/>
+          <w:szCs w:val="26"/>
+        </w:rPr>
+        <w:t>variable6</w:t>
+      </w:r>
+      <w:r>
+        <w:rPr>
+          <w:sz w:val="26"/>
+          <w:szCs w:val="26"/>
+        </w:rPr>
+        <w:t xml:space="preserve">, có kiểu dữ liệu là </w:t>
+      </w:r>
+      <w:r>
+        <w:rPr>
+          <w:b/>
+          <w:sz w:val="26"/>
+          <w:szCs w:val="26"/>
+        </w:rPr>
+        <w:t>string</w:t>
+      </w:r>
+      <w:r>
+        <w:rPr>
+          <w:sz w:val="26"/>
+          <w:szCs w:val="26"/>
+        </w:rPr>
+        <w:t xml:space="preserve">, giá trị là </w:t>
+      </w:r>
+      <w:r>
+        <w:rPr>
+          <w:b/>
+          <w:sz w:val="26"/>
+          <w:szCs w:val="26"/>
+        </w:rPr>
+        <w:t>false</w:t>
+      </w:r>
+    </w:p>
+    <w:p>
+      <w:pPr>
+        <w:pStyle w:val="ListParagraph"/>
+        <w:numPr>
+          <w:ilvl w:val="0"/>
+          <w:numId w:val="40"/>
+        </w:numPr>
+        <w:rPr>
+          <w:sz w:val="26"/>
+          <w:szCs w:val="26"/>
+        </w:rPr>
+      </w:pPr>
+      <w:r>
+        <w:rPr>
+          <w:sz w:val="26"/>
+          <w:szCs w:val="26"/>
+        </w:rPr>
+        <w:t xml:space="preserve">Biến </w:t>
+      </w:r>
+      <w:r>
+        <w:rPr>
+          <w:b/>
+          <w:sz w:val="26"/>
+          <w:szCs w:val="26"/>
+        </w:rPr>
+        <w:t>variable7</w:t>
+      </w:r>
+      <w:r>
+        <w:rPr>
+          <w:sz w:val="26"/>
+          <w:szCs w:val="26"/>
+        </w:rPr>
+        <w:t xml:space="preserve">, có kiểu dữ liệu là </w:t>
+      </w:r>
+      <w:r>
+        <w:rPr>
+          <w:b/>
+          <w:sz w:val="26"/>
+          <w:szCs w:val="26"/>
+        </w:rPr>
+        <w:t>string</w:t>
+      </w:r>
+      <w:r>
+        <w:rPr>
+          <w:sz w:val="26"/>
+          <w:szCs w:val="26"/>
+        </w:rPr>
+        <w:t xml:space="preserve">, giá trị là </w:t>
+      </w:r>
+      <w:r>
+        <w:rPr>
+          <w:b/>
+          <w:sz w:val="26"/>
+          <w:szCs w:val="26"/>
+        </w:rPr>
+        <w:t>php39</w:t>
+      </w:r>
+    </w:p>
+    <w:p>
+      <w:pPr>
+        <w:pStyle w:val="ListParagraph"/>
+        <w:ind w:left="2520"/>
+        <w:rPr>
+          <w:sz w:val="26"/>
+          <w:szCs w:val="26"/>
+        </w:rPr>
+      </w:pPr>
+    </w:p>
+    <w:p>
+      <w:pPr>
+        <w:pStyle w:val="ListParagraph"/>
+        <w:numPr>
+          <w:ilvl w:val="0"/>
+          <w:numId w:val="38"/>
+        </w:numPr>
+        <w:rPr>
+          <w:sz w:val="26"/>
+          <w:szCs w:val="26"/>
+        </w:rPr>
+      </w:pPr>
+      <w:r>
+        <w:rPr>
+          <w:sz w:val="26"/>
+          <w:szCs w:val="26"/>
+        </w:rPr>
+        <w:t>Hiển thị chuỗi như sau ra màn hình:</w:t>
+      </w:r>
+    </w:p>
+    <w:p>
+      <w:pPr>
+        <w:pStyle w:val="ListParagraph"/>
+        <w:ind w:left="1800"/>
+        <w:rPr>
+          <w:rFonts w:ascii="Helvetica" w:hAnsi="Helvetica"/>
+          <w:b/>
+          <w:sz w:val="26"/>
+          <w:szCs w:val="26"/>
+          <w:shd w:val="clear" w:color="auto" w:fill="FFFFFF"/>
+        </w:rPr>
+      </w:pPr>
+      <w:r>
+        <w:rPr>
+          <w:rFonts w:ascii="Helvetica" w:hAnsi="Helvetica"/>
+          <w:b/>
+          <w:sz w:val="26"/>
+          <w:szCs w:val="26"/>
+          <w:shd w:val="clear" w:color="auto" w:fill="FFFFFF"/>
+        </w:rPr>
+        <w:t>Today I \'ll learn PHP - "Variable"</w:t>
+      </w:r>
+    </w:p>
+    <w:p>
+      <w:pPr>
+        <w:pStyle w:val="ListParagraph"/>
+        <w:ind w:left="1800"/>
+        <w:rPr>
+          <w:rFonts w:ascii="Helvetica" w:hAnsi="Helvetica"/>
+          <w:sz w:val="26"/>
+          <w:szCs w:val="26"/>
+          <w:shd w:val="clear" w:color="auto" w:fill="FFFFFF"/>
+        </w:rPr>
+      </w:pPr>
+      <w:r>
+        <w:rPr>
+          <w:rFonts w:ascii="Helvetica" w:hAnsi="Helvetica"/>
+          <w:sz w:val="26"/>
+          <w:szCs w:val="26"/>
+          <w:shd w:val="clear" w:color="auto" w:fill="FFFFFF"/>
+        </w:rPr>
+        <w:t>Yêu cầu</w:t>
+      </w:r>
+      <w:r>
+        <w:rPr>
+          <w:rFonts w:ascii="Helvetica" w:hAnsi="Helvetica"/>
+          <w:sz w:val="26"/>
+          <w:szCs w:val="26"/>
+          <w:shd w:val="clear" w:color="auto" w:fill="FFFFFF"/>
+        </w:rPr>
+        <w:t xml:space="preserve"> hiển thị lần lượt bằng 1 trong các phương pháp sau</w:t>
+      </w:r>
+      <w:r>
+        <w:rPr>
+          <w:rFonts w:ascii="Helvetica" w:hAnsi="Helvetica"/>
+          <w:sz w:val="26"/>
+          <w:szCs w:val="26"/>
+          <w:shd w:val="clear" w:color="auto" w:fill="FFFFFF"/>
+        </w:rPr>
+        <w:t>:</w:t>
+      </w:r>
+    </w:p>
+    <w:p>
+      <w:pPr>
+        <w:pStyle w:val="ListParagraph"/>
+        <w:numPr>
+          <w:ilvl w:val="0"/>
+          <w:numId w:val="42"/>
+        </w:numPr>
+        <w:rPr>
+          <w:sz w:val="26"/>
+          <w:szCs w:val="26"/>
+        </w:rPr>
+      </w:pPr>
+      <w:r>
+        <w:rPr>
+          <w:sz w:val="26"/>
+          <w:szCs w:val="26"/>
+        </w:rPr>
+        <w:t xml:space="preserve">Sử dụng HTML </w:t>
+      </w:r>
+    </w:p>
+    <w:p>
+      <w:pPr>
+        <w:pStyle w:val="ListParagraph"/>
+        <w:numPr>
+          <w:ilvl w:val="0"/>
+          <w:numId w:val="42"/>
+        </w:numPr>
+        <w:rPr>
+          <w:sz w:val="26"/>
+          <w:szCs w:val="26"/>
+        </w:rPr>
+      </w:pPr>
+      <w:r>
+        <w:rPr>
+          <w:sz w:val="26"/>
+          <w:szCs w:val="26"/>
+        </w:rPr>
+        <w:t>Sử dụng Javascript</w:t>
+      </w:r>
+    </w:p>
+    <w:p>
+      <w:pPr>
+        <w:pStyle w:val="ListParagraph"/>
+        <w:numPr>
+          <w:ilvl w:val="0"/>
+          <w:numId w:val="42"/>
+        </w:numPr>
+        <w:rPr>
+          <w:sz w:val="26"/>
+          <w:szCs w:val="26"/>
+        </w:rPr>
+      </w:pPr>
+      <w:r>
+        <w:rPr>
+          <w:sz w:val="26"/>
+          <w:szCs w:val="26"/>
+        </w:rPr>
+        <w:t>Sử dụng PHP</w:t>
+      </w:r>
+    </w:p>
+    <w:p>
+      <w:pPr>
+        <w:pStyle w:val="ListParagraph"/>
+        <w:ind w:left="2520"/>
+        <w:rPr>
+          <w:sz w:val="26"/>
+          <w:szCs w:val="26"/>
+        </w:rPr>
+      </w:pPr>
+    </w:p>
+    <w:p>
+      <w:pPr>
+        <w:pStyle w:val="ListParagraph"/>
+        <w:numPr>
+          <w:ilvl w:val="0"/>
+          <w:numId w:val="38"/>
+        </w:numPr>
+        <w:rPr>
+          <w:sz w:val="26"/>
+          <w:szCs w:val="26"/>
+        </w:rPr>
+      </w:pPr>
+      <w:r>
+        <w:rPr>
+          <w:sz w:val="26"/>
+          <w:szCs w:val="26"/>
+        </w:rPr>
+        <w:t xml:space="preserve">Cho các biến sau, </w:t>
+      </w:r>
+      <w:r>
+        <w:rPr>
+          <w:sz w:val="26"/>
+          <w:szCs w:val="26"/>
+        </w:rPr>
+        <w:t>cần</w:t>
+      </w:r>
+      <w:r>
+        <w:rPr>
+          <w:sz w:val="26"/>
+          <w:szCs w:val="26"/>
+        </w:rPr>
+        <w:t xml:space="preserve"> ép kiểu của biến đó sang </w:t>
+      </w:r>
+      <w:r>
+        <w:rPr>
+          <w:sz w:val="26"/>
+          <w:szCs w:val="26"/>
+        </w:rPr>
+        <w:t>4</w:t>
+      </w:r>
+      <w:r>
+        <w:rPr>
+          <w:sz w:val="26"/>
+          <w:szCs w:val="26"/>
+        </w:rPr>
+        <w:t xml:space="preserve"> kiểu dữ liệu</w:t>
+      </w:r>
+      <w:r>
+        <w:rPr>
+          <w:sz w:val="26"/>
+          <w:szCs w:val="26"/>
+        </w:rPr>
+        <w:t xml:space="preserve"> </w:t>
+      </w:r>
+      <w:r>
+        <w:rPr>
+          <w:b/>
+          <w:sz w:val="26"/>
+          <w:szCs w:val="26"/>
+        </w:rPr>
+        <w:t xml:space="preserve">int, </w:t>
+      </w:r>
+      <w:r>
+        <w:rPr>
+          <w:b/>
+          <w:sz w:val="26"/>
+          <w:szCs w:val="26"/>
+        </w:rPr>
+        <w:t>float</w:t>
+      </w:r>
+      <w:r>
+        <w:rPr>
+          <w:b/>
+          <w:sz w:val="26"/>
+          <w:szCs w:val="26"/>
+        </w:rPr>
+        <w:t xml:space="preserve"> , string, boolean,</w:t>
+      </w:r>
+      <w:r>
+        <w:rPr>
+          <w:b/>
+          <w:sz w:val="26"/>
+          <w:szCs w:val="26"/>
+        </w:rPr>
+        <w:t xml:space="preserve"> </w:t>
+      </w:r>
+      <w:r>
+        <w:rPr>
+          <w:sz w:val="26"/>
+          <w:szCs w:val="26"/>
+        </w:rPr>
+        <w:t xml:space="preserve">hãy </w:t>
+      </w:r>
+      <w:r>
+        <w:rPr>
+          <w:sz w:val="26"/>
+          <w:szCs w:val="26"/>
+        </w:rPr>
+        <w:t>dự</w:t>
+      </w:r>
+      <w:r>
+        <w:rPr>
+          <w:sz w:val="26"/>
+          <w:szCs w:val="26"/>
+        </w:rPr>
+        <w:t xml:space="preserve"> đoán</w:t>
+      </w:r>
+      <w:r>
+        <w:rPr>
+          <w:sz w:val="26"/>
+          <w:szCs w:val="26"/>
+        </w:rPr>
+        <w:t xml:space="preserve"> xem giá trị tương ứng với</w:t>
+      </w:r>
+      <w:r>
+        <w:rPr>
+          <w:sz w:val="26"/>
+          <w:szCs w:val="26"/>
+        </w:rPr>
+        <w:t xml:space="preserve"> từng</w:t>
+      </w:r>
+      <w:r>
+        <w:rPr>
+          <w:sz w:val="26"/>
+          <w:szCs w:val="26"/>
+        </w:rPr>
+        <w:t xml:space="preserve"> kiểu dữ liệu </w:t>
+      </w:r>
+      <w:r>
+        <w:rPr>
+          <w:sz w:val="26"/>
+          <w:szCs w:val="26"/>
+        </w:rPr>
+        <w:t xml:space="preserve">trên </w:t>
+      </w:r>
+      <w:r>
+        <w:rPr>
+          <w:sz w:val="26"/>
+          <w:szCs w:val="26"/>
+        </w:rPr>
+        <w:t>sau khi ép kiểu đang là giá trị gì:</w:t>
+      </w:r>
+    </w:p>
+    <w:p>
+      <w:pPr>
+        <w:pStyle w:val="ListParagraph"/>
+        <w:numPr>
+          <w:ilvl w:val="0"/>
+          <w:numId w:val="44"/>
+        </w:numPr>
+        <w:rPr>
+          <w:sz w:val="26"/>
+          <w:szCs w:val="26"/>
+        </w:rPr>
+      </w:pPr>
+      <w:r>
+        <w:rPr>
+          <w:sz w:val="26"/>
+          <w:szCs w:val="26"/>
+        </w:rPr>
+        <w:t>$variable1 = ‘123abc’;</w:t>
+      </w:r>
+    </w:p>
+    <w:p>
+      <w:pPr>
+        <w:pStyle w:val="ListParagraph"/>
+        <w:numPr>
+          <w:ilvl w:val="0"/>
+          <w:numId w:val="44"/>
+        </w:numPr>
+        <w:rPr>
+          <w:sz w:val="26"/>
+          <w:szCs w:val="26"/>
+        </w:rPr>
+      </w:pPr>
+      <w:r>
+        <w:rPr>
+          <w:sz w:val="26"/>
+          <w:szCs w:val="26"/>
+        </w:rPr>
+        <w:t>$variable</w:t>
+      </w:r>
+      <w:r>
+        <w:rPr>
+          <w:sz w:val="26"/>
+          <w:szCs w:val="26"/>
+        </w:rPr>
+        <w:t>2</w:t>
+      </w:r>
+      <w:r>
+        <w:rPr>
+          <w:sz w:val="26"/>
+          <w:szCs w:val="26"/>
+        </w:rPr>
+        <w:t xml:space="preserve"> = </w:t>
+      </w:r>
+      <w:r>
+        <w:rPr>
+          <w:sz w:val="26"/>
+          <w:szCs w:val="26"/>
+        </w:rPr>
+        <w:t>null</w:t>
+      </w:r>
+      <w:r>
+        <w:rPr>
+          <w:sz w:val="26"/>
+          <w:szCs w:val="26"/>
+        </w:rPr>
+        <w:t>;</w:t>
+      </w:r>
+    </w:p>
+    <w:p>
+      <w:pPr>
+        <w:pStyle w:val="ListParagraph"/>
+        <w:numPr>
+          <w:ilvl w:val="0"/>
+          <w:numId w:val="44"/>
+        </w:numPr>
+        <w:rPr>
+          <w:sz w:val="26"/>
+          <w:szCs w:val="26"/>
+        </w:rPr>
+      </w:pPr>
+      <w:r>
+        <w:rPr>
+          <w:sz w:val="26"/>
+          <w:szCs w:val="26"/>
+        </w:rPr>
+        <w:t>$variable</w:t>
+      </w:r>
+      <w:r>
+        <w:rPr>
+          <w:sz w:val="26"/>
+          <w:szCs w:val="26"/>
+        </w:rPr>
+        <w:t>3</w:t>
+      </w:r>
+      <w:r>
+        <w:rPr>
+          <w:sz w:val="26"/>
+          <w:szCs w:val="26"/>
+        </w:rPr>
+        <w:t xml:space="preserve"> =</w:t>
+      </w:r>
+      <w:r>
+        <w:rPr>
+          <w:sz w:val="26"/>
+          <w:szCs w:val="26"/>
+        </w:rPr>
+        <w:t>’’</w:t>
+      </w:r>
+      <w:r>
+        <w:rPr>
+          <w:sz w:val="26"/>
+          <w:szCs w:val="26"/>
+        </w:rPr>
+        <w:t>;</w:t>
+      </w:r>
+    </w:p>
+    <w:p>
+      <w:pPr>
+        <w:pStyle w:val="ListParagraph"/>
+        <w:numPr>
+          <w:ilvl w:val="0"/>
+          <w:numId w:val="44"/>
+        </w:numPr>
+        <w:rPr>
+          <w:sz w:val="26"/>
+          <w:szCs w:val="26"/>
+        </w:rPr>
+      </w:pPr>
+      <w:r>
+        <w:rPr>
+          <w:sz w:val="26"/>
+          <w:szCs w:val="26"/>
+        </w:rPr>
+        <w:t>$variable</w:t>
+      </w:r>
+      <w:r>
+        <w:rPr>
+          <w:sz w:val="26"/>
+          <w:szCs w:val="26"/>
+        </w:rPr>
+        <w:t xml:space="preserve">4 = </w:t>
+      </w:r>
+      <w:r>
+        <w:rPr>
+          <w:sz w:val="26"/>
+          <w:szCs w:val="26"/>
+        </w:rPr>
+        <w:t>‘</w:t>
+      </w:r>
+      <w:r>
+        <w:rPr>
+          <w:sz w:val="26"/>
+          <w:szCs w:val="26"/>
+        </w:rPr>
+        <w:t>abc123</w:t>
+      </w:r>
+      <w:r>
+        <w:rPr>
+          <w:sz w:val="26"/>
+          <w:szCs w:val="26"/>
+        </w:rPr>
+        <w:t>’;</w:t>
+      </w:r>
+    </w:p>
+    <w:p>
+      <w:pPr>
+        <w:pStyle w:val="ListParagraph"/>
+        <w:numPr>
+          <w:ilvl w:val="0"/>
+          <w:numId w:val="44"/>
+        </w:numPr>
+        <w:rPr>
+          <w:sz w:val="26"/>
+          <w:szCs w:val="26"/>
+        </w:rPr>
+      </w:pPr>
+      <w:r>
+        <w:rPr>
+          <w:sz w:val="26"/>
+          <w:szCs w:val="26"/>
+        </w:rPr>
+        <w:t>$variable</w:t>
+      </w:r>
+      <w:r>
+        <w:rPr>
+          <w:sz w:val="26"/>
+          <w:szCs w:val="26"/>
+        </w:rPr>
+        <w:t>5</w:t>
+      </w:r>
+      <w:r>
+        <w:rPr>
+          <w:sz w:val="26"/>
+          <w:szCs w:val="26"/>
+        </w:rPr>
+        <w:t xml:space="preserve"> = ‘</w:t>
+      </w:r>
+      <w:r>
+        <w:rPr>
+          <w:sz w:val="26"/>
+          <w:szCs w:val="26"/>
+        </w:rPr>
+        <w:t>null’</w:t>
+      </w:r>
+      <w:r>
+        <w:rPr>
+          <w:sz w:val="26"/>
+          <w:szCs w:val="26"/>
+        </w:rPr>
+        <w:t>;</w:t>
+      </w:r>
+    </w:p>
+    <w:p>
+      <w:pPr>
+        <w:ind w:left="1440"/>
+        <w:rPr>
+          <w:sz w:val="26"/>
+          <w:szCs w:val="26"/>
+        </w:rPr>
+      </w:pPr>
+      <w:r>
+        <w:rPr>
+          <w:sz w:val="26"/>
+          <w:szCs w:val="26"/>
+        </w:rPr>
+        <w:t>Câu trả lời của bạn sẽ theo dạng sau</w:t>
+      </w:r>
       <w:bookmarkStart w:id="0" w:name="_GoBack"/>
-      <w:r>
-        <w:rPr>
+      <w:bookmarkEnd w:id="0"/>
+      <w:r>
+        <w:rPr>
+          <w:sz w:val="26"/>
+          <w:szCs w:val="26"/>
+        </w:rPr>
+        <w:t>:</w:t>
+      </w:r>
+    </w:p>
+    <w:p>
+      <w:pPr>
+        <w:ind w:left="1440"/>
+        <w:rPr>
+          <w:sz w:val="26"/>
+          <w:szCs w:val="26"/>
+        </w:rPr>
+      </w:pPr>
+      <w:r>
+        <w:rPr>
+          <w:sz w:val="26"/>
+          <w:szCs w:val="26"/>
+        </w:rPr>
+        <w:t xml:space="preserve">Biến </w:t>
+      </w:r>
+      <w:r>
+        <w:rPr>
+          <w:b/>
+          <w:sz w:val="26"/>
+          <w:szCs w:val="26"/>
+        </w:rPr>
+        <w:t>$variable1</w:t>
+      </w:r>
+      <w:r>
+        <w:rPr>
+          <w:sz w:val="26"/>
+          <w:szCs w:val="26"/>
+        </w:rPr>
+        <w:t xml:space="preserve"> sau khi ép sang </w:t>
+      </w:r>
+      <w:r>
+        <w:rPr>
+          <w:b/>
+          <w:sz w:val="26"/>
+          <w:szCs w:val="26"/>
+        </w:rPr>
+        <w:t>int</w:t>
+      </w:r>
+      <w:r>
+        <w:rPr>
+          <w:sz w:val="26"/>
+          <w:szCs w:val="26"/>
+        </w:rPr>
+        <w:t xml:space="preserve"> </w:t>
+      </w:r>
+      <w:r>
+        <w:rPr>
+          <w:sz w:val="26"/>
+          <w:szCs w:val="26"/>
+        </w:rPr>
+        <w:t xml:space="preserve">có giá trị = </w:t>
+      </w:r>
+      <w:r>
+        <w:rPr>
+          <w:sz w:val="26"/>
+          <w:szCs w:val="26"/>
+        </w:rPr>
+        <w:t>&lt;giá-trị-bạn-dự-đoán&gt;</w:t>
+      </w:r>
+    </w:p>
+    <w:p>
+      <w:pPr>
+        <w:ind w:left="1440"/>
+        <w:rPr>
+          <w:sz w:val="26"/>
+          <w:szCs w:val="26"/>
+        </w:rPr>
+      </w:pPr>
+      <w:r>
+        <w:rPr>
+          <w:sz w:val="26"/>
+          <w:szCs w:val="26"/>
+        </w:rPr>
+        <w:t xml:space="preserve">Biến </w:t>
+      </w:r>
+      <w:r>
+        <w:rPr>
+          <w:b/>
+          <w:sz w:val="26"/>
+          <w:szCs w:val="26"/>
+        </w:rPr>
+        <w:t>$variable1</w:t>
+      </w:r>
+      <w:r>
+        <w:rPr>
+          <w:sz w:val="26"/>
+          <w:szCs w:val="26"/>
+        </w:rPr>
+        <w:t xml:space="preserve"> </w:t>
+      </w:r>
+      <w:r>
+        <w:rPr>
+          <w:sz w:val="26"/>
+          <w:szCs w:val="26"/>
+        </w:rPr>
+        <w:t xml:space="preserve">sau khi ép sang </w:t>
+      </w:r>
+      <w:r>
+        <w:rPr>
+          <w:b/>
+          <w:sz w:val="26"/>
+          <w:szCs w:val="26"/>
+        </w:rPr>
+        <w:t>float</w:t>
+      </w:r>
+      <w:r>
+        <w:rPr>
+          <w:sz w:val="26"/>
+          <w:szCs w:val="26"/>
+        </w:rPr>
+        <w:t xml:space="preserve"> </w:t>
+      </w:r>
+      <w:r>
+        <w:rPr>
+          <w:sz w:val="26"/>
+          <w:szCs w:val="26"/>
+        </w:rPr>
+        <w:t xml:space="preserve">có giá trị = </w:t>
+      </w:r>
+      <w:r>
+        <w:rPr>
+          <w:sz w:val="26"/>
+          <w:szCs w:val="26"/>
+        </w:rPr>
+        <w:t>&lt;giá-trị-bạn-dự-đoán&gt;</w:t>
+      </w:r>
+    </w:p>
+    <w:p>
+      <w:pPr>
+        <w:ind w:left="1440"/>
+        <w:rPr>
+          <w:sz w:val="26"/>
+          <w:szCs w:val="26"/>
+        </w:rPr>
+      </w:pPr>
+      <w:r>
+        <w:rPr>
+          <w:sz w:val="26"/>
+          <w:szCs w:val="26"/>
+        </w:rPr>
+        <w:t xml:space="preserve">Biến </w:t>
+      </w:r>
+      <w:r>
+        <w:rPr>
+          <w:b/>
+          <w:sz w:val="26"/>
+          <w:szCs w:val="26"/>
+        </w:rPr>
+        <w:t>$variable1</w:t>
+      </w:r>
+      <w:r>
+        <w:rPr>
+          <w:sz w:val="26"/>
+          <w:szCs w:val="26"/>
+        </w:rPr>
+        <w:t xml:space="preserve"> sau khi ép sang </w:t>
+      </w:r>
+      <w:r>
+        <w:rPr>
+          <w:b/>
+          <w:sz w:val="26"/>
+          <w:szCs w:val="26"/>
+        </w:rPr>
+        <w:t>string</w:t>
+      </w:r>
+      <w:r>
+        <w:rPr>
+          <w:sz w:val="26"/>
+          <w:szCs w:val="26"/>
+        </w:rPr>
+        <w:t xml:space="preserve"> có giá trị = </w:t>
+      </w:r>
+      <w:r>
+        <w:rPr>
+          <w:sz w:val="26"/>
+          <w:szCs w:val="26"/>
+        </w:rPr>
+        <w:t>&lt;giá-trị-bạn-dự-đoán&gt;</w:t>
+      </w:r>
+    </w:p>
+    <w:p>
+      <w:pPr>
+        <w:ind w:left="1440"/>
+        <w:rPr>
+          <w:sz w:val="26"/>
+          <w:szCs w:val="26"/>
+        </w:rPr>
+      </w:pPr>
+      <w:r>
+        <w:rPr>
+          <w:sz w:val="26"/>
+          <w:szCs w:val="26"/>
+        </w:rPr>
+        <w:lastRenderedPageBreak/>
+        <w:t xml:space="preserve">Biến </w:t>
+      </w:r>
+      <w:r>
+        <w:rPr>
+          <w:b/>
+          <w:sz w:val="26"/>
+          <w:szCs w:val="26"/>
+        </w:rPr>
+        <w:t>$variable1</w:t>
+      </w:r>
+      <w:r>
+        <w:rPr>
+          <w:sz w:val="26"/>
+          <w:szCs w:val="26"/>
+        </w:rPr>
+        <w:t xml:space="preserve"> sau khi ép sang </w:t>
+      </w:r>
+      <w:r>
+        <w:rPr>
+          <w:b/>
+          <w:sz w:val="26"/>
+          <w:szCs w:val="26"/>
+        </w:rPr>
+        <w:t>boolean</w:t>
+      </w:r>
+      <w:r>
+        <w:rPr>
+          <w:sz w:val="26"/>
+          <w:szCs w:val="26"/>
+        </w:rPr>
+        <w:t xml:space="preserve"> có giá trị = </w:t>
+      </w:r>
+      <w:r>
+        <w:rPr>
+          <w:sz w:val="26"/>
+          <w:szCs w:val="26"/>
+        </w:rPr>
+        <w:t>&lt;giá-trị-bạn-dự-đoán&gt;</w:t>
+      </w:r>
+    </w:p>
+    <w:p>
+      <w:pPr>
+        <w:rPr>
+          <w:sz w:val="26"/>
+          <w:szCs w:val="26"/>
+        </w:rPr>
+      </w:pPr>
+    </w:p>
+    <w:p>
+      <w:pPr>
+        <w:rPr>
+          <w:sz w:val="26"/>
+          <w:szCs w:val="26"/>
+        </w:rPr>
+      </w:pPr>
+    </w:p>
+    <w:p>
+      <w:pPr>
+        <w:pStyle w:val="ListParagraph"/>
+        <w:ind w:left="2520"/>
+        <w:rPr>
+          <w:sz w:val="26"/>
+          <w:szCs w:val="26"/>
+        </w:rPr>
+      </w:pPr>
+    </w:p>
+    <w:p>
+      <w:pPr>
+        <w:pStyle w:val="ListParagraph"/>
+        <w:numPr>
+          <w:ilvl w:val="0"/>
+          <w:numId w:val="38"/>
+        </w:numPr>
+        <w:rPr>
+          <w:sz w:val="26"/>
+          <w:szCs w:val="26"/>
+        </w:rPr>
+      </w:pPr>
+      <w:r>
+        <w:rPr>
+          <w:sz w:val="26"/>
+          <w:szCs w:val="26"/>
+        </w:rPr>
+        <w:t>Tạo bảng như hình sau:</w:t>
+      </w:r>
+    </w:p>
+    <w:p>
+      <w:pPr>
+        <w:pStyle w:val="ListParagraph"/>
+        <w:ind w:left="1800"/>
+        <w:rPr>
+          <w:sz w:val="26"/>
+          <w:szCs w:val="26"/>
+        </w:rPr>
+      </w:pPr>
+    </w:p>
+    <w:p>
+      <w:pPr>
+        <w:pStyle w:val="ListParagraph"/>
+        <w:ind w:left="1800"/>
+        <w:rPr>
+          <w:sz w:val="26"/>
+          <w:szCs w:val="26"/>
+        </w:rPr>
+      </w:pPr>
+      <w:r>
+        <w:rPr>
+          <w:rFonts w:ascii="Arial" w:hAnsi="Arial" w:cs="Arial"/>
           <w:noProof/>
+          <w:color w:val="000000"/>
+          <w:sz w:val="26"/>
+          <w:szCs w:val="26"/>
         </w:rPr>
         <w:drawing>
-          <wp:inline distT="0" distB="0" distL="0" distR="0" wp14:anchorId="2EA2DBD5" wp14:editId="38D84C93">
-            <wp:extent cx="3305290" cy="1771650"/>
+          <wp:inline distT="0" distB="0" distL="0" distR="0">
+            <wp:extent cx="5095875" cy="1238250"/>
             <wp:effectExtent l="0" t="0" r="9525" b="0"/>
-            <wp:docPr id="1" name="Picture 1"/>
+            <wp:docPr id="3" name="Picture 3" descr="https://lh5.googleusercontent.com/AVS1MSiZ_gO4JmTb91j_PLfJfm1iXTVKkWAII_eIARy-dwA5pA_n3asQvnKsr3qpMta1aHak9gZIC0LVfIsAQ4S04TqUUyDUY99bOjOCXAS9FnJXRCntftT-PM-OgceV66ujKtui"/>
             <wp:cNvGraphicFramePr>
               <a:graphicFrameLocks xmlns:a="http://schemas.openxmlformats.org/drawingml/2006/main" noChangeAspect="1"/>
             </wp:cNvGraphicFramePr>
@@ -896,23 +1625,36 @@
               <a:graphicData uri="http://schemas.openxmlformats.org/drawingml/2006/picture">
                 <pic:pic xmlns:pic="http://schemas.openxmlformats.org/drawingml/2006/picture">
                   <pic:nvPicPr>
-                    <pic:cNvPr id="1" name=""/>
-                    <pic:cNvPicPr/>
+                    <pic:cNvPr id="0" name="Picture 1" descr="https://lh5.googleusercontent.com/AVS1MSiZ_gO4JmTb91j_PLfJfm1iXTVKkWAII_eIARy-dwA5pA_n3asQvnKsr3qpMta1aHak9gZIC0LVfIsAQ4S04TqUUyDUY99bOjOCXAS9FnJXRCntftT-PM-OgceV66ujKtui"/>
+                    <pic:cNvPicPr>
+                      <a:picLocks noChangeAspect="1" noChangeArrowheads="1"/>
+                    </pic:cNvPicPr>
                   </pic:nvPicPr>
                   <pic:blipFill>
-                    <a:blip r:embed="rId5"/>
+                    <a:blip r:embed="rId5">
+                      <a:extLst>
+                        <a:ext uri="{28A0092B-C50C-407E-A947-70E740481C1C}">
+                          <a14:useLocalDpi xmlns:a14="http://schemas.microsoft.com/office/drawing/2010/main" val="0"/>
+                        </a:ext>
+                      </a:extLst>
+                    </a:blip>
+                    <a:srcRect/>
                     <a:stretch>
                       <a:fillRect/>
                     </a:stretch>
                   </pic:blipFill>
-                  <pic:spPr>
+                  <pic:spPr bwMode="auto">
                     <a:xfrm>
                       <a:off x="0" y="0"/>
-                      <a:ext cx="3309209" cy="1773751"/>
+                      <a:ext cx="5095875" cy="1238250"/>
                     </a:xfrm>
                     <a:prstGeom prst="rect">
                       <a:avLst/>
                     </a:prstGeom>
+                    <a:noFill/>
+                    <a:ln>
+                      <a:noFill/>
+                    </a:ln>
                   </pic:spPr>
                 </pic:pic>
               </a:graphicData>
@@ -920,17 +1662,128 @@
           </wp:inline>
         </w:drawing>
       </w:r>
-      <w:bookmarkEnd w:id="0"/>
     </w:p>
     <w:p>
       <w:pPr>
         <w:pStyle w:val="ListParagraph"/>
-        <w:ind w:left="2160"/>
-        <w:rPr>
-          <w:sz w:val="28"/>
-          <w:szCs w:val="28"/>
-        </w:rPr>
-      </w:pPr>
+        <w:ind w:left="1800"/>
+        <w:rPr>
+          <w:sz w:val="26"/>
+          <w:szCs w:val="26"/>
+        </w:rPr>
+      </w:pPr>
+      <w:r>
+        <w:rPr>
+          <w:sz w:val="26"/>
+          <w:szCs w:val="26"/>
+        </w:rPr>
+        <w:t>Yêu cầu:</w:t>
+      </w:r>
+    </w:p>
+    <w:p>
+      <w:pPr>
+        <w:pStyle w:val="ListParagraph"/>
+        <w:numPr>
+          <w:ilvl w:val="0"/>
+          <w:numId w:val="43"/>
+        </w:numPr>
+        <w:rPr>
+          <w:sz w:val="26"/>
+          <w:szCs w:val="26"/>
+        </w:rPr>
+      </w:pPr>
+      <w:r>
+        <w:rPr>
+          <w:sz w:val="26"/>
+          <w:szCs w:val="26"/>
+        </w:rPr>
+        <w:t>Sử dụng biến trong PHP để lưu các thông tin cố định của bạn như Họ tên, Tuổi, Ngày sinh, Giới tính, Quê quán</w:t>
+      </w:r>
+    </w:p>
+    <w:p>
+      <w:pPr>
+        <w:pStyle w:val="ListParagraph"/>
+        <w:numPr>
+          <w:ilvl w:val="0"/>
+          <w:numId w:val="43"/>
+        </w:numPr>
+        <w:rPr>
+          <w:sz w:val="26"/>
+          <w:szCs w:val="26"/>
+        </w:rPr>
+      </w:pPr>
+      <w:r>
+        <w:rPr>
+          <w:sz w:val="26"/>
+          <w:szCs w:val="26"/>
+        </w:rPr>
+        <w:t xml:space="preserve">Hiển thị các biến đó </w:t>
+      </w:r>
+      <w:r>
+        <w:rPr>
+          <w:sz w:val="26"/>
+          <w:szCs w:val="26"/>
+        </w:rPr>
+        <w:t>ra màn hình, không sử dụng HTML để hiển thị</w:t>
+      </w:r>
+    </w:p>
+    <w:p>
+      <w:pPr>
+        <w:pStyle w:val="ListParagraph"/>
+        <w:ind w:left="2520"/>
+        <w:rPr>
+          <w:sz w:val="26"/>
+          <w:szCs w:val="26"/>
+        </w:rPr>
+      </w:pPr>
+    </w:p>
+    <w:p>
+      <w:pPr>
+        <w:pStyle w:val="ListParagraph"/>
+        <w:numPr>
+          <w:ilvl w:val="0"/>
+          <w:numId w:val="38"/>
+        </w:numPr>
+        <w:rPr>
+          <w:sz w:val="26"/>
+          <w:szCs w:val="26"/>
+        </w:rPr>
+      </w:pPr>
+      <w:r>
+        <w:rPr>
+          <w:sz w:val="26"/>
+          <w:szCs w:val="26"/>
+        </w:rPr>
+        <w:t xml:space="preserve">Xây dựng </w:t>
+      </w:r>
+      <w:r>
+        <w:rPr>
+          <w:sz w:val="26"/>
+          <w:szCs w:val="26"/>
+        </w:rPr>
+        <w:t xml:space="preserve">form </w:t>
+      </w:r>
+      <w:r>
+        <w:rPr>
+          <w:sz w:val="26"/>
+          <w:szCs w:val="26"/>
+        </w:rPr>
+        <w:t xml:space="preserve">giao diện </w:t>
+      </w:r>
+      <w:r>
+        <w:rPr>
+          <w:sz w:val="26"/>
+          <w:szCs w:val="26"/>
+        </w:rPr>
+        <w:t xml:space="preserve">hiển thị như </w:t>
+      </w:r>
+      <w:r>
+        <w:rPr>
+          <w:sz w:val="26"/>
+          <w:szCs w:val="26"/>
+        </w:rPr>
+        <w:t>sau, yêu cầu:</w:t>
+      </w:r>
     </w:p>
     <w:p>
       <w:pPr>
@@ -940,264 +1793,153 @@
           <w:numId w:val="39"/>
         </w:numPr>
         <w:rPr>
-          <w:sz w:val="28"/>
-          <w:szCs w:val="28"/>
-        </w:rPr>
-      </w:pPr>
-      <w:proofErr w:type="spellStart"/>
-      <w:r>
-        <w:rPr>
-          <w:sz w:val="28"/>
-          <w:szCs w:val="28"/>
-        </w:rPr>
-        <w:t>Khi</w:t>
-      </w:r>
-      <w:proofErr w:type="spellEnd"/>
-      <w:r>
-        <w:rPr>
-          <w:sz w:val="28"/>
-          <w:szCs w:val="28"/>
-        </w:rPr>
-        <w:t xml:space="preserve"> click </w:t>
-      </w:r>
-      <w:proofErr w:type="spellStart"/>
-      <w:r>
-        <w:rPr>
-          <w:sz w:val="28"/>
-          <w:szCs w:val="28"/>
-        </w:rPr>
-        <w:t>nút</w:t>
-      </w:r>
-      <w:proofErr w:type="spellEnd"/>
-      <w:r>
-        <w:rPr>
-          <w:sz w:val="28"/>
-          <w:szCs w:val="28"/>
-        </w:rPr>
-        <w:t xml:space="preserve"> </w:t>
-      </w:r>
-      <w:r>
-        <w:rPr>
-          <w:sz w:val="28"/>
-          <w:szCs w:val="28"/>
-        </w:rPr>
-        <w:t>Send message</w:t>
-      </w:r>
-      <w:r>
-        <w:rPr>
-          <w:sz w:val="28"/>
-          <w:szCs w:val="28"/>
-        </w:rPr>
-        <w:t xml:space="preserve"> </w:t>
-      </w:r>
-      <w:proofErr w:type="spellStart"/>
-      <w:r>
-        <w:rPr>
-          <w:sz w:val="28"/>
-          <w:szCs w:val="28"/>
-        </w:rPr>
-        <w:t>hiển</w:t>
-      </w:r>
-      <w:proofErr w:type="spellEnd"/>
-      <w:r>
-        <w:rPr>
-          <w:sz w:val="28"/>
-          <w:szCs w:val="28"/>
-        </w:rPr>
-        <w:t xml:space="preserve"> </w:t>
-      </w:r>
-      <w:proofErr w:type="spellStart"/>
-      <w:r>
-        <w:rPr>
-          <w:sz w:val="28"/>
-          <w:szCs w:val="28"/>
-        </w:rPr>
-        <w:t>thị</w:t>
-      </w:r>
-      <w:proofErr w:type="spellEnd"/>
-      <w:r>
-        <w:rPr>
-          <w:sz w:val="28"/>
-          <w:szCs w:val="28"/>
-        </w:rPr>
-        <w:t xml:space="preserve"> </w:t>
-      </w:r>
-      <w:proofErr w:type="spellStart"/>
-      <w:r>
-        <w:rPr>
-          <w:sz w:val="28"/>
-          <w:szCs w:val="28"/>
-        </w:rPr>
-        <w:t>các</w:t>
-      </w:r>
-      <w:proofErr w:type="spellEnd"/>
-      <w:r>
-        <w:rPr>
-          <w:sz w:val="28"/>
-          <w:szCs w:val="28"/>
-        </w:rPr>
-        <w:t xml:space="preserve"> </w:t>
-      </w:r>
-      <w:proofErr w:type="spellStart"/>
-      <w:r>
-        <w:rPr>
-          <w:sz w:val="28"/>
-          <w:szCs w:val="28"/>
-        </w:rPr>
-        <w:t>thông</w:t>
-      </w:r>
-      <w:proofErr w:type="spellEnd"/>
-      <w:r>
-        <w:rPr>
-          <w:sz w:val="28"/>
-          <w:szCs w:val="28"/>
-        </w:rPr>
-        <w:t xml:space="preserve"> tin </w:t>
-      </w:r>
-      <w:proofErr w:type="spellStart"/>
-      <w:r>
-        <w:rPr>
-          <w:sz w:val="28"/>
-          <w:szCs w:val="28"/>
-        </w:rPr>
-        <w:t>sau</w:t>
-      </w:r>
-      <w:proofErr w:type="spellEnd"/>
-      <w:r>
-        <w:rPr>
-          <w:sz w:val="28"/>
-          <w:szCs w:val="28"/>
-        </w:rPr>
-        <w:t xml:space="preserve"> </w:t>
-      </w:r>
-      <w:proofErr w:type="spellStart"/>
-      <w:r>
-        <w:rPr>
-          <w:sz w:val="28"/>
-          <w:szCs w:val="28"/>
-        </w:rPr>
-        <w:t>sử</w:t>
-      </w:r>
-      <w:proofErr w:type="spellEnd"/>
-      <w:r>
-        <w:rPr>
-          <w:sz w:val="28"/>
-          <w:szCs w:val="28"/>
-        </w:rPr>
-        <w:t xml:space="preserve"> </w:t>
-      </w:r>
-      <w:proofErr w:type="spellStart"/>
-      <w:r>
-        <w:rPr>
-          <w:sz w:val="28"/>
-          <w:szCs w:val="28"/>
-        </w:rPr>
-        <w:t>dụng</w:t>
-      </w:r>
-      <w:proofErr w:type="spellEnd"/>
-      <w:r>
-        <w:rPr>
-          <w:sz w:val="28"/>
-          <w:szCs w:val="28"/>
-        </w:rPr>
-        <w:t xml:space="preserve"> </w:t>
-      </w:r>
-      <w:proofErr w:type="spellStart"/>
-      <w:r>
-        <w:rPr>
-          <w:sz w:val="28"/>
-          <w:szCs w:val="28"/>
-        </w:rPr>
-        <w:t>Javascript</w:t>
-      </w:r>
-      <w:proofErr w:type="spellEnd"/>
-      <w:r>
-        <w:rPr>
-          <w:sz w:val="28"/>
-          <w:szCs w:val="28"/>
-        </w:rPr>
-        <w:t xml:space="preserve"> </w:t>
-      </w:r>
-      <w:proofErr w:type="spellStart"/>
-      <w:r>
-        <w:rPr>
-          <w:sz w:val="28"/>
-          <w:szCs w:val="28"/>
-        </w:rPr>
-        <w:t>như</w:t>
-      </w:r>
-      <w:proofErr w:type="spellEnd"/>
-      <w:r>
-        <w:rPr>
-          <w:sz w:val="28"/>
-          <w:szCs w:val="28"/>
-        </w:rPr>
-        <w:t xml:space="preserve"> </w:t>
-      </w:r>
-      <w:proofErr w:type="spellStart"/>
-      <w:r>
-        <w:rPr>
-          <w:sz w:val="28"/>
-          <w:szCs w:val="28"/>
-        </w:rPr>
-        <w:t>sau</w:t>
-      </w:r>
-      <w:proofErr w:type="spellEnd"/>
-      <w:r>
-        <w:rPr>
-          <w:sz w:val="28"/>
-          <w:szCs w:val="28"/>
-        </w:rPr>
-        <w:t>:</w:t>
+          <w:sz w:val="26"/>
+          <w:szCs w:val="26"/>
+        </w:rPr>
+      </w:pPr>
+      <w:r>
+        <w:rPr>
+          <w:sz w:val="26"/>
+          <w:szCs w:val="26"/>
+        </w:rPr>
+        <w:t>Hiển thị cố định c</w:t>
+      </w:r>
+      <w:r>
+        <w:rPr>
+          <w:sz w:val="26"/>
+          <w:szCs w:val="26"/>
+        </w:rPr>
+        <w:t>ác thông tin</w:t>
+      </w:r>
+      <w:r>
+        <w:rPr>
+          <w:sz w:val="26"/>
+          <w:szCs w:val="26"/>
+        </w:rPr>
+        <w:t xml:space="preserve"> của bạn</w:t>
+      </w:r>
+      <w:r>
+        <w:rPr>
+          <w:sz w:val="26"/>
+          <w:szCs w:val="26"/>
+        </w:rPr>
+        <w:t xml:space="preserve"> bao gồm </w:t>
+      </w:r>
+      <w:r>
+        <w:rPr>
+          <w:sz w:val="26"/>
+          <w:szCs w:val="26"/>
+        </w:rPr>
+        <w:t>Name, Email</w:t>
+      </w:r>
+      <w:r>
+        <w:rPr>
+          <w:sz w:val="26"/>
+          <w:szCs w:val="26"/>
+        </w:rPr>
+        <w:t xml:space="preserve">, </w:t>
+      </w:r>
+      <w:r>
+        <w:rPr>
+          <w:sz w:val="26"/>
+          <w:szCs w:val="26"/>
+        </w:rPr>
+        <w:t>Phone</w:t>
       </w:r>
     </w:p>
     <w:p>
       <w:pPr>
         <w:pStyle w:val="ListParagraph"/>
-        <w:ind w:left="2160"/>
-        <w:rPr>
-          <w:sz w:val="28"/>
-          <w:szCs w:val="28"/>
-        </w:rPr>
-      </w:pPr>
+        <w:numPr>
+          <w:ilvl w:val="0"/>
+          <w:numId w:val="39"/>
+        </w:numPr>
+        <w:rPr>
+          <w:sz w:val="26"/>
+          <w:szCs w:val="26"/>
+        </w:rPr>
+      </w:pPr>
+      <w:r>
+        <w:rPr>
+          <w:sz w:val="26"/>
+          <w:szCs w:val="26"/>
+        </w:rPr>
+        <w:t xml:space="preserve">Các thông tin đó </w:t>
+      </w:r>
+      <w:r>
+        <w:rPr>
+          <w:sz w:val="26"/>
+          <w:szCs w:val="26"/>
+        </w:rPr>
+        <w:t xml:space="preserve">bắt buộc </w:t>
+      </w:r>
+      <w:r>
+        <w:rPr>
+          <w:sz w:val="26"/>
+          <w:szCs w:val="26"/>
+        </w:rPr>
+        <w:t>phải sử dụng biến trong PHP để khai báo và hiển thị ra</w:t>
+      </w:r>
+      <w:r>
+        <w:rPr>
+          <w:sz w:val="26"/>
+          <w:szCs w:val="26"/>
+        </w:rPr>
+        <w:t xml:space="preserve"> trong các input</w:t>
+      </w:r>
+      <w:r>
+        <w:rPr>
+          <w:sz w:val="26"/>
+          <w:szCs w:val="26"/>
+        </w:rPr>
+        <w:t xml:space="preserve">, không được hiển thị bằng </w:t>
+      </w:r>
+      <w:r>
+        <w:rPr>
+          <w:sz w:val="26"/>
+          <w:szCs w:val="26"/>
+        </w:rPr>
+        <w:t xml:space="preserve">cách sử dụng </w:t>
+      </w:r>
+      <w:r>
+        <w:rPr>
+          <w:sz w:val="26"/>
+          <w:szCs w:val="26"/>
+        </w:rPr>
+        <w:t>HTML</w:t>
+      </w:r>
     </w:p>
     <w:p>
       <w:pPr>
-        <w:ind w:left="1440"/>
-        <w:rPr>
-          <w:sz w:val="28"/>
-          <w:szCs w:val="28"/>
+        <w:pStyle w:val="ListParagraph"/>
+        <w:ind w:left="2160"/>
+        <w:rPr>
+          <w:sz w:val="26"/>
+          <w:szCs w:val="26"/>
         </w:rPr>
       </w:pPr>
     </w:p>
     <w:p>
       <w:pPr>
-        <w:ind w:left="1440"/>
-        <w:rPr>
-          <w:sz w:val="28"/>
-          <w:szCs w:val="28"/>
-        </w:rPr>
-      </w:pPr>
-    </w:p>
-    <w:p>
-      <w:pPr>
-        <w:ind w:left="1440"/>
+        <w:pStyle w:val="ListParagraph"/>
+        <w:ind w:left="2160"/>
         <w:jc w:val="center"/>
         <w:rPr>
-          <w:sz w:val="28"/>
-          <w:szCs w:val="28"/>
+          <w:sz w:val="26"/>
+          <w:szCs w:val="26"/>
         </w:rPr>
       </w:pPr>
       <w:r>
         <w:rPr>
           <w:noProof/>
-        </w:rPr>
-        <w:lastRenderedPageBreak/>
+          <w:sz w:val="26"/>
+          <w:szCs w:val="26"/>
+        </w:rPr>
         <w:drawing>
-          <wp:inline distT="0" distB="0" distL="0" distR="0" wp14:anchorId="3F905489" wp14:editId="15D8874E">
-            <wp:extent cx="3907999" cy="2828925"/>
-            <wp:effectExtent l="0" t="0" r="0" b="0"/>
-            <wp:docPr id="2" name="Picture 2"/>
+          <wp:inline distT="0" distB="0" distL="0" distR="0" wp14:anchorId="2EA2DBD5" wp14:editId="38D84C93">
+            <wp:extent cx="3305290" cy="1771650"/>
+            <wp:effectExtent l="0" t="0" r="9525" b="0"/>
+            <wp:docPr id="1" name="Picture 1"/>
             <wp:cNvGraphicFramePr>
               <a:graphicFrameLocks xmlns:a="http://schemas.openxmlformats.org/drawingml/2006/main" noChangeAspect="1"/>
             </wp:cNvGraphicFramePr>
@@ -1217,6 +1959,144 @@
                   <pic:spPr>
                     <a:xfrm>
                       <a:off x="0" y="0"/>
+                      <a:ext cx="3309209" cy="1773751"/>
+                    </a:xfrm>
+                    <a:prstGeom prst="rect">
+                      <a:avLst/>
+                    </a:prstGeom>
+                  </pic:spPr>
+                </pic:pic>
+              </a:graphicData>
+            </a:graphic>
+          </wp:inline>
+        </w:drawing>
+      </w:r>
+    </w:p>
+    <w:p>
+      <w:pPr>
+        <w:pStyle w:val="ListParagraph"/>
+        <w:ind w:left="2160"/>
+        <w:rPr>
+          <w:sz w:val="26"/>
+          <w:szCs w:val="26"/>
+        </w:rPr>
+      </w:pPr>
+    </w:p>
+    <w:p>
+      <w:pPr>
+        <w:pStyle w:val="ListParagraph"/>
+        <w:numPr>
+          <w:ilvl w:val="0"/>
+          <w:numId w:val="39"/>
+        </w:numPr>
+        <w:rPr>
+          <w:sz w:val="26"/>
+          <w:szCs w:val="26"/>
+        </w:rPr>
+      </w:pPr>
+      <w:r>
+        <w:rPr>
+          <w:sz w:val="26"/>
+          <w:szCs w:val="26"/>
+        </w:rPr>
+        <w:t xml:space="preserve">Khi click nút </w:t>
+      </w:r>
+      <w:r>
+        <w:rPr>
+          <w:sz w:val="26"/>
+          <w:szCs w:val="26"/>
+        </w:rPr>
+        <w:t>Send message</w:t>
+      </w:r>
+      <w:r>
+        <w:rPr>
+          <w:sz w:val="26"/>
+          <w:szCs w:val="26"/>
+        </w:rPr>
+        <w:t xml:space="preserve"> hiển thị các thông tin </w:t>
+      </w:r>
+      <w:r>
+        <w:rPr>
+          <w:sz w:val="26"/>
+          <w:szCs w:val="26"/>
+        </w:rPr>
+        <w:t>sau</w:t>
+      </w:r>
+      <w:r>
+        <w:rPr>
+          <w:sz w:val="26"/>
+          <w:szCs w:val="26"/>
+        </w:rPr>
+        <w:t xml:space="preserve"> sử dụng Javascript như sau:</w:t>
+      </w:r>
+    </w:p>
+    <w:p>
+      <w:pPr>
+        <w:pStyle w:val="ListParagraph"/>
+        <w:ind w:left="2160"/>
+        <w:rPr>
+          <w:sz w:val="26"/>
+          <w:szCs w:val="26"/>
+        </w:rPr>
+      </w:pPr>
+    </w:p>
+    <w:p>
+      <w:pPr>
+        <w:ind w:left="1440"/>
+        <w:rPr>
+          <w:sz w:val="26"/>
+          <w:szCs w:val="26"/>
+        </w:rPr>
+      </w:pPr>
+    </w:p>
+    <w:p>
+      <w:pPr>
+        <w:ind w:left="1440"/>
+        <w:rPr>
+          <w:sz w:val="26"/>
+          <w:szCs w:val="26"/>
+        </w:rPr>
+      </w:pPr>
+    </w:p>
+    <w:p>
+      <w:pPr>
+        <w:ind w:left="1440"/>
+        <w:jc w:val="center"/>
+        <w:rPr>
+          <w:sz w:val="26"/>
+          <w:szCs w:val="26"/>
+        </w:rPr>
+      </w:pPr>
+      <w:r>
+        <w:rPr>
+          <w:noProof/>
+          <w:sz w:val="26"/>
+          <w:szCs w:val="26"/>
+        </w:rPr>
+        <w:drawing>
+          <wp:inline distT="0" distB="0" distL="0" distR="0" wp14:anchorId="3F905489" wp14:editId="15D8874E">
+            <wp:extent cx="3907999" cy="2828925"/>
+            <wp:effectExtent l="0" t="0" r="0" b="0"/>
+            <wp:docPr id="2" name="Picture 2"/>
+            <wp:cNvGraphicFramePr>
+              <a:graphicFrameLocks xmlns:a="http://schemas.openxmlformats.org/drawingml/2006/main" noChangeAspect="1"/>
+            </wp:cNvGraphicFramePr>
+            <a:graphic xmlns:a="http://schemas.openxmlformats.org/drawingml/2006/main">
+              <a:graphicData uri="http://schemas.openxmlformats.org/drawingml/2006/picture">
+                <pic:pic xmlns:pic="http://schemas.openxmlformats.org/drawingml/2006/picture">
+                  <pic:nvPicPr>
+                    <pic:cNvPr id="1" name=""/>
+                    <pic:cNvPicPr/>
+                  </pic:nvPicPr>
+                  <pic:blipFill>
+                    <a:blip r:embed="rId7"/>
+                    <a:stretch>
+                      <a:fillRect/>
+                    </a:stretch>
+                  </pic:blipFill>
+                  <pic:spPr>
+                    <a:xfrm>
+                      <a:off x="0" y="0"/>
                       <a:ext cx="3910406" cy="2830667"/>
                     </a:xfrm>
                     <a:prstGeom prst="rect">
@@ -1365,7 +2245,7 @@
       <w:lvlText w:val=""/>
       <w:lvlJc w:val="left"/>
       <w:pPr>
-        <w:ind w:left="2160" w:hanging="360"/>
+        <w:ind w:left="2520" w:hanging="360"/>
       </w:pPr>
       <w:rPr>
         <w:rFonts w:ascii="Symbol" w:hAnsi="Symbol" w:hint="default"/>
@@ -1377,7 +2257,7 @@
       <w:lvlText w:val="o"/>
       <w:lvlJc w:val="left"/>
       <w:pPr>
-        <w:ind w:left="2880" w:hanging="360"/>
+        <w:ind w:left="3240" w:hanging="360"/>
       </w:pPr>
       <w:rPr>
         <w:rFonts w:ascii="Courier New" w:hAnsi="Courier New" w:cs="Courier New" w:hint="default"/>
@@ -1389,7 +2269,7 @@
       <w:lvlText w:val=""/>
       <w:lvlJc w:val="left"/>
       <w:pPr>
-        <w:ind w:left="3600" w:hanging="360"/>
+        <w:ind w:left="3960" w:hanging="360"/>
       </w:pPr>
       <w:rPr>
         <w:rFonts w:ascii="Wingdings" w:hAnsi="Wingdings" w:hint="default"/>
@@ -1401,7 +2281,7 @@
       <w:lvlText w:val=""/>
       <w:lvlJc w:val="left"/>
       <w:pPr>
-        <w:ind w:left="4320" w:hanging="360"/>
+        <w:ind w:left="4680" w:hanging="360"/>
       </w:pPr>
       <w:rPr>
         <w:rFonts w:ascii="Symbol" w:hAnsi="Symbol" w:hint="default"/>
@@ -1413,7 +2293,7 @@
       <w:lvlText w:val="o"/>
       <w:lvlJc w:val="left"/>
       <w:pPr>
-        <w:ind w:left="5040" w:hanging="360"/>
+        <w:ind w:left="5400" w:hanging="360"/>
       </w:pPr>
       <w:rPr>
         <w:rFonts w:ascii="Courier New" w:hAnsi="Courier New" w:cs="Courier New" w:hint="default"/>
@@ -1425,7 +2305,7 @@
       <w:lvlText w:val=""/>
       <w:lvlJc w:val="left"/>
       <w:pPr>
-        <w:ind w:left="5760" w:hanging="360"/>
+        <w:ind w:left="6120" w:hanging="360"/>
       </w:pPr>
       <w:rPr>
         <w:rFonts w:ascii="Wingdings" w:hAnsi="Wingdings" w:hint="default"/>
@@ -1437,7 +2317,7 @@
       <w:lvlText w:val=""/>
       <w:lvlJc w:val="left"/>
       <w:pPr>
-        <w:ind w:left="6480" w:hanging="360"/>
+        <w:ind w:left="6840" w:hanging="360"/>
       </w:pPr>
       <w:rPr>
         <w:rFonts w:ascii="Symbol" w:hAnsi="Symbol" w:hint="default"/>
@@ -1449,7 +2329,7 @@
       <w:lvlText w:val="o"/>
       <w:lvlJc w:val="left"/>
       <w:pPr>
-        <w:ind w:left="7200" w:hanging="360"/>
+        <w:ind w:left="7560" w:hanging="360"/>
       </w:pPr>
       <w:rPr>
         <w:rFonts w:ascii="Courier New" w:hAnsi="Courier New" w:cs="Courier New" w:hint="default"/>
@@ -1461,7 +2341,7 @@
       <w:lvlText w:val=""/>
       <w:lvlJc w:val="left"/>
       <w:pPr>
-        <w:ind w:left="7920" w:hanging="360"/>
+        <w:ind w:left="8280" w:hanging="360"/>
       </w:pPr>
       <w:rPr>
         <w:rFonts w:ascii="Wingdings" w:hAnsi="Wingdings" w:hint="default"/>
@@ -1469,6 +2349,119 @@
     </w:lvl>
   </w:abstractNum>
   <w:abstractNum w:abstractNumId="2" w15:restartNumberingAfterBreak="0">
+    <w:nsid w:val="0E8066A1"/>
+    <w:multiLevelType w:val="hybridMultilevel"/>
+    <w:tmpl w:val="1702E8AE"/>
+    <w:lvl w:ilvl="0" w:tplc="04090001">
+      <w:start w:val="1"/>
+      <w:numFmt w:val="bullet"/>
+      <w:lvlText w:val=""/>
+      <w:lvlJc w:val="left"/>
+      <w:pPr>
+        <w:ind w:left="2520" w:hanging="360"/>
+      </w:pPr>
+      <w:rPr>
+        <w:rFonts w:ascii="Symbol" w:hAnsi="Symbol" w:hint="default"/>
+      </w:rPr>
+    </w:lvl>
+    <w:lvl w:ilvl="1" w:tplc="04090003" w:tentative="1">
+      <w:start w:val="1"/>
+      <w:numFmt w:val="bullet"/>
+      <w:lvlText w:val="o"/>
+      <w:lvlJc w:val="left"/>
+      <w:pPr>
+        <w:ind w:left="3240" w:hanging="360"/>
+      </w:pPr>
+      <w:rPr>
+        <w:rFonts w:ascii="Courier New" w:hAnsi="Courier New" w:cs="Courier New" w:hint="default"/>
+      </w:rPr>
+    </w:lvl>
+    <w:lvl w:ilvl="2" w:tplc="04090005" w:tentative="1">
+      <w:start w:val="1"/>
+      <w:numFmt w:val="bullet"/>
+      <w:lvlText w:val=""/>
+      <w:lvlJc w:val="left"/>
+      <w:pPr>
+        <w:ind w:left="3960" w:hanging="360"/>
+      </w:pPr>
+      <w:rPr>
+        <w:rFonts w:ascii="Wingdings" w:hAnsi="Wingdings" w:hint="default"/>
+      </w:rPr>
+    </w:lvl>
+    <w:lvl w:ilvl="3" w:tplc="04090001" w:tentative="1">
+      <w:start w:val="1"/>
+      <w:numFmt w:val="bullet"/>
+      <w:lvlText w:val=""/>
+      <w:lvlJc w:val="left"/>
+      <w:pPr>
+        <w:ind w:left="4680" w:hanging="360"/>
+      </w:pPr>
+      <w:rPr>
+        <w:rFonts w:ascii="Symbol" w:hAnsi="Symbol" w:hint="default"/>
+      </w:rPr>
+    </w:lvl>
+    <w:lvl w:ilvl="4" w:tplc="04090003" w:tentative="1">
+      <w:start w:val="1"/>
+      <w:numFmt w:val="bullet"/>
+      <w:lvlText w:val="o"/>
+      <w:lvlJc w:val="left"/>
+      <w:pPr>
+        <w:ind w:left="5400" w:hanging="360"/>
+      </w:pPr>
+      <w:rPr>
+        <w:rFonts w:ascii="Courier New" w:hAnsi="Courier New" w:cs="Courier New" w:hint="default"/>
+      </w:rPr>
+    </w:lvl>
+    <w:lvl w:ilvl="5" w:tplc="04090005" w:tentative="1">
+      <w:start w:val="1"/>
+      <w:numFmt w:val="bullet"/>
+      <w:lvlText w:val=""/>
+      <w:lvlJc w:val="left"/>
+      <w:pPr>
+        <w:ind w:left="6120" w:hanging="360"/>
+      </w:pPr>
+      <w:rPr>
+        <w:rFonts w:ascii="Wingdings" w:hAnsi="Wingdings" w:hint="default"/>
+      </w:rPr>
+    </w:lvl>
+    <w:lvl w:ilvl="6" w:tplc="04090001" w:tentative="1">
+      <w:start w:val="1"/>
+      <w:numFmt w:val="bullet"/>
+      <w:lvlText w:val=""/>
+      <w:lvlJc w:val="left"/>
+      <w:pPr>
+        <w:ind w:left="6840" w:hanging="360"/>
+      </w:pPr>
+      <w:rPr>
+        <w:rFonts w:ascii="Symbol" w:hAnsi="Symbol" w:hint="default"/>
+      </w:rPr>
+    </w:lvl>
+    <w:lvl w:ilvl="7" w:tplc="04090003" w:tentative="1">
+      <w:start w:val="1"/>
+      <w:numFmt w:val="bullet"/>
+      <w:lvlText w:val="o"/>
+      <w:lvlJc w:val="left"/>
+      <w:pPr>
+        <w:ind w:left="7560" w:hanging="360"/>
+      </w:pPr>
+      <w:rPr>
+        <w:rFonts w:ascii="Courier New" w:hAnsi="Courier New" w:cs="Courier New" w:hint="default"/>
+      </w:rPr>
+    </w:lvl>
+    <w:lvl w:ilvl="8" w:tplc="04090005" w:tentative="1">
+      <w:start w:val="1"/>
+      <w:numFmt w:val="bullet"/>
+      <w:lvlText w:val=""/>
+      <w:lvlJc w:val="left"/>
+      <w:pPr>
+        <w:ind w:left="8280" w:hanging="360"/>
+      </w:pPr>
+      <w:rPr>
+        <w:rFonts w:ascii="Wingdings" w:hAnsi="Wingdings" w:hint="default"/>
+      </w:rPr>
+    </w:lvl>
+  </w:abstractNum>
+  <w:abstractNum w:abstractNumId="3" w15:restartNumberingAfterBreak="0">
     <w:nsid w:val="1CBF7055"/>
     <w:multiLevelType w:val="hybridMultilevel"/>
     <w:tmpl w:val="436AC956"/>
@@ -1581,7 +2574,7 @@
       </w:rPr>
     </w:lvl>
   </w:abstractNum>
-  <w:abstractNum w:abstractNumId="3" w15:restartNumberingAfterBreak="0">
+  <w:abstractNum w:abstractNumId="4" w15:restartNumberingAfterBreak="0">
     <w:nsid w:val="1F693C35"/>
     <w:multiLevelType w:val="hybridMultilevel"/>
     <w:tmpl w:val="E6C6E542"/>
@@ -1694,10 +2687,10 @@
       </w:rPr>
     </w:lvl>
   </w:abstractNum>
-  <w:abstractNum w:abstractNumId="4" w15:restartNumberingAfterBreak="0">
+  <w:abstractNum w:abstractNumId="5" w15:restartNumberingAfterBreak="0">
     <w:nsid w:val="20A812A7"/>
     <w:multiLevelType w:val="hybridMultilevel"/>
-    <w:tmpl w:val="65B2BBAA"/>
+    <w:tmpl w:val="F6EC8546"/>
     <w:lvl w:ilvl="0" w:tplc="0409000F">
       <w:start w:val="1"/>
       <w:numFmt w:val="decimal"/>
@@ -1780,7 +2773,7 @@
       </w:pPr>
     </w:lvl>
   </w:abstractNum>
-  <w:abstractNum w:abstractNumId="5" w15:restartNumberingAfterBreak="0">
+  <w:abstractNum w:abstractNumId="6" w15:restartNumberingAfterBreak="0">
     <w:nsid w:val="227774D9"/>
     <w:multiLevelType w:val="hybridMultilevel"/>
     <w:tmpl w:val="0C80D066"/>
@@ -1866,7 +2859,7 @@
       </w:pPr>
     </w:lvl>
   </w:abstractNum>
-  <w:abstractNum w:abstractNumId="6" w15:restartNumberingAfterBreak="0">
+  <w:abstractNum w:abstractNumId="7" w15:restartNumberingAfterBreak="0">
     <w:nsid w:val="23146164"/>
     <w:multiLevelType w:val="hybridMultilevel"/>
     <w:tmpl w:val="EF2E66AE"/>
@@ -1952,7 +2945,7 @@
       </w:pPr>
     </w:lvl>
   </w:abstractNum>
-  <w:abstractNum w:abstractNumId="7" w15:restartNumberingAfterBreak="0">
+  <w:abstractNum w:abstractNumId="8" w15:restartNumberingAfterBreak="0">
     <w:nsid w:val="244F2C31"/>
     <w:multiLevelType w:val="hybridMultilevel"/>
     <w:tmpl w:val="699ADB02"/>
@@ -2064,7 +3057,7 @@
       </w:rPr>
     </w:lvl>
   </w:abstractNum>
-  <w:abstractNum w:abstractNumId="8" w15:restartNumberingAfterBreak="0">
+  <w:abstractNum w:abstractNumId="9" w15:restartNumberingAfterBreak="0">
     <w:nsid w:val="28520DC9"/>
     <w:multiLevelType w:val="hybridMultilevel"/>
     <w:tmpl w:val="EEA6F608"/>
@@ -2177,7 +3170,7 @@
       </w:rPr>
     </w:lvl>
   </w:abstractNum>
-  <w:abstractNum w:abstractNumId="9" w15:restartNumberingAfterBreak="0">
+  <w:abstractNum w:abstractNumId="10" w15:restartNumberingAfterBreak="0">
     <w:nsid w:val="2DDC7F97"/>
     <w:multiLevelType w:val="hybridMultilevel"/>
     <w:tmpl w:val="423455FC"/>
@@ -2290,7 +3283,7 @@
       </w:rPr>
     </w:lvl>
   </w:abstractNum>
-  <w:abstractNum w:abstractNumId="10" w15:restartNumberingAfterBreak="0">
+  <w:abstractNum w:abstractNumId="11" w15:restartNumberingAfterBreak="0">
     <w:nsid w:val="2E250D9D"/>
     <w:multiLevelType w:val="hybridMultilevel"/>
     <w:tmpl w:val="A28C614C"/>
@@ -2402,7 +3395,120 @@
       </w:rPr>
     </w:lvl>
   </w:abstractNum>
-  <w:abstractNum w:abstractNumId="11" w15:restartNumberingAfterBreak="0">
+  <w:abstractNum w:abstractNumId="12" w15:restartNumberingAfterBreak="0">
+    <w:nsid w:val="310C661C"/>
+    <w:multiLevelType w:val="hybridMultilevel"/>
+    <w:tmpl w:val="FDCADAF6"/>
+    <w:lvl w:ilvl="0" w:tplc="04090001">
+      <w:start w:val="1"/>
+      <w:numFmt w:val="bullet"/>
+      <w:lvlText w:val=""/>
+      <w:lvlJc w:val="left"/>
+      <w:pPr>
+        <w:ind w:left="2520" w:hanging="360"/>
+      </w:pPr>
+      <w:rPr>
+        <w:rFonts w:ascii="Symbol" w:hAnsi="Symbol" w:hint="default"/>
+      </w:rPr>
+    </w:lvl>
+    <w:lvl w:ilvl="1" w:tplc="04090003" w:tentative="1">
+      <w:start w:val="1"/>
+      <w:numFmt w:val="bullet"/>
+      <w:lvlText w:val="o"/>
+      <w:lvlJc w:val="left"/>
+      <w:pPr>
+        <w:ind w:left="3240" w:hanging="360"/>
+      </w:pPr>
+      <w:rPr>
+        <w:rFonts w:ascii="Courier New" w:hAnsi="Courier New" w:cs="Courier New" w:hint="default"/>
+      </w:rPr>
+    </w:lvl>
+    <w:lvl w:ilvl="2" w:tplc="04090005" w:tentative="1">
+      <w:start w:val="1"/>
+      <w:numFmt w:val="bullet"/>
+      <w:lvlText w:val=""/>
+      <w:lvlJc w:val="left"/>
+      <w:pPr>
+        <w:ind w:left="3960" w:hanging="360"/>
+      </w:pPr>
+      <w:rPr>
+        <w:rFonts w:ascii="Wingdings" w:hAnsi="Wingdings" w:hint="default"/>
+      </w:rPr>
+    </w:lvl>
+    <w:lvl w:ilvl="3" w:tplc="04090001" w:tentative="1">
+      <w:start w:val="1"/>
+      <w:numFmt w:val="bullet"/>
+      <w:lvlText w:val=""/>
+      <w:lvlJc w:val="left"/>
+      <w:pPr>
+        <w:ind w:left="4680" w:hanging="360"/>
+      </w:pPr>
+      <w:rPr>
+        <w:rFonts w:ascii="Symbol" w:hAnsi="Symbol" w:hint="default"/>
+      </w:rPr>
+    </w:lvl>
+    <w:lvl w:ilvl="4" w:tplc="04090003" w:tentative="1">
+      <w:start w:val="1"/>
+      <w:numFmt w:val="bullet"/>
+      <w:lvlText w:val="o"/>
+      <w:lvlJc w:val="left"/>
+      <w:pPr>
+        <w:ind w:left="5400" w:hanging="360"/>
+      </w:pPr>
+      <w:rPr>
+        <w:rFonts w:ascii="Courier New" w:hAnsi="Courier New" w:cs="Courier New" w:hint="default"/>
+      </w:rPr>
+    </w:lvl>
+    <w:lvl w:ilvl="5" w:tplc="04090005" w:tentative="1">
+      <w:start w:val="1"/>
+      <w:numFmt w:val="bullet"/>
+      <w:lvlText w:val=""/>
+      <w:lvlJc w:val="left"/>
+      <w:pPr>
+        <w:ind w:left="6120" w:hanging="360"/>
+      </w:pPr>
+      <w:rPr>
+        <w:rFonts w:ascii="Wingdings" w:hAnsi="Wingdings" w:hint="default"/>
+      </w:rPr>
+    </w:lvl>
+    <w:lvl w:ilvl="6" w:tplc="04090001" w:tentative="1">
+      <w:start w:val="1"/>
+      <w:numFmt w:val="bullet"/>
+      <w:lvlText w:val=""/>
+      <w:lvlJc w:val="left"/>
+      <w:pPr>
+        <w:ind w:left="6840" w:hanging="360"/>
+      </w:pPr>
+      <w:rPr>
+        <w:rFonts w:ascii="Symbol" w:hAnsi="Symbol" w:hint="default"/>
+      </w:rPr>
+    </w:lvl>
+    <w:lvl w:ilvl="7" w:tplc="04090003" w:tentative="1">
+      <w:start w:val="1"/>
+      <w:numFmt w:val="bullet"/>
+      <w:lvlText w:val="o"/>
+      <w:lvlJc w:val="left"/>
+      <w:pPr>
+        <w:ind w:left="7560" w:hanging="360"/>
+      </w:pPr>
+      <w:rPr>
+        <w:rFonts w:ascii="Courier New" w:hAnsi="Courier New" w:cs="Courier New" w:hint="default"/>
+      </w:rPr>
+    </w:lvl>
+    <w:lvl w:ilvl="8" w:tplc="04090005" w:tentative="1">
+      <w:start w:val="1"/>
+      <w:numFmt w:val="bullet"/>
+      <w:lvlText w:val=""/>
+      <w:lvlJc w:val="left"/>
+      <w:pPr>
+        <w:ind w:left="8280" w:hanging="360"/>
+      </w:pPr>
+      <w:rPr>
+        <w:rFonts w:ascii="Wingdings" w:hAnsi="Wingdings" w:hint="default"/>
+      </w:rPr>
+    </w:lvl>
+  </w:abstractNum>
+  <w:abstractNum w:abstractNumId="13" w15:restartNumberingAfterBreak="0">
     <w:nsid w:val="32565BA5"/>
     <w:multiLevelType w:val="hybridMultilevel"/>
     <w:tmpl w:val="303CE3D0"/>
@@ -2488,7 +3594,7 @@
       </w:pPr>
     </w:lvl>
   </w:abstractNum>
-  <w:abstractNum w:abstractNumId="12" w15:restartNumberingAfterBreak="0">
+  <w:abstractNum w:abstractNumId="14" w15:restartNumberingAfterBreak="0">
     <w:nsid w:val="355127D9"/>
     <w:multiLevelType w:val="hybridMultilevel"/>
     <w:tmpl w:val="DC22AC34"/>
@@ -2600,7 +3706,7 @@
       </w:rPr>
     </w:lvl>
   </w:abstractNum>
-  <w:abstractNum w:abstractNumId="13" w15:restartNumberingAfterBreak="0">
+  <w:abstractNum w:abstractNumId="15" w15:restartNumberingAfterBreak="0">
     <w:nsid w:val="367607FD"/>
     <w:multiLevelType w:val="hybridMultilevel"/>
     <w:tmpl w:val="570AA18E"/>
@@ -2686,7 +3792,7 @@
       </w:pPr>
     </w:lvl>
   </w:abstractNum>
-  <w:abstractNum w:abstractNumId="14" w15:restartNumberingAfterBreak="0">
+  <w:abstractNum w:abstractNumId="16" w15:restartNumberingAfterBreak="0">
     <w:nsid w:val="39676F3B"/>
     <w:multiLevelType w:val="hybridMultilevel"/>
     <w:tmpl w:val="54082AAE"/>
@@ -2798,7 +3904,7 @@
       </w:rPr>
     </w:lvl>
   </w:abstractNum>
-  <w:abstractNum w:abstractNumId="15" w15:restartNumberingAfterBreak="0">
+  <w:abstractNum w:abstractNumId="17" w15:restartNumberingAfterBreak="0">
     <w:nsid w:val="3A3B3598"/>
     <w:multiLevelType w:val="hybridMultilevel"/>
     <w:tmpl w:val="9C063990"/>
@@ -2884,7 +3990,7 @@
       </w:pPr>
     </w:lvl>
   </w:abstractNum>
-  <w:abstractNum w:abstractNumId="16" w15:restartNumberingAfterBreak="0">
+  <w:abstractNum w:abstractNumId="18" w15:restartNumberingAfterBreak="0">
     <w:nsid w:val="3C7806F1"/>
     <w:multiLevelType w:val="hybridMultilevel"/>
     <w:tmpl w:val="62B29DFA"/>
@@ -2970,7 +4076,120 @@
       </w:pPr>
     </w:lvl>
   </w:abstractNum>
-  <w:abstractNum w:abstractNumId="17" w15:restartNumberingAfterBreak="0">
+  <w:abstractNum w:abstractNumId="19" w15:restartNumberingAfterBreak="0">
+    <w:nsid w:val="3D663E56"/>
+    <w:multiLevelType w:val="hybridMultilevel"/>
+    <w:tmpl w:val="4E9C3EC0"/>
+    <w:lvl w:ilvl="0" w:tplc="04090001">
+      <w:start w:val="1"/>
+      <w:numFmt w:val="bullet"/>
+      <w:lvlText w:val=""/>
+      <w:lvlJc w:val="left"/>
+      <w:pPr>
+        <w:ind w:left="2520" w:hanging="360"/>
+      </w:pPr>
+      <w:rPr>
+        <w:rFonts w:ascii="Symbol" w:hAnsi="Symbol" w:hint="default"/>
+      </w:rPr>
+    </w:lvl>
+    <w:lvl w:ilvl="1" w:tplc="04090003" w:tentative="1">
+      <w:start w:val="1"/>
+      <w:numFmt w:val="bullet"/>
+      <w:lvlText w:val="o"/>
+      <w:lvlJc w:val="left"/>
+      <w:pPr>
+        <w:ind w:left="3240" w:hanging="360"/>
+      </w:pPr>
+      <w:rPr>
+        <w:rFonts w:ascii="Courier New" w:hAnsi="Courier New" w:cs="Courier New" w:hint="default"/>
+      </w:rPr>
+    </w:lvl>
+    <w:lvl w:ilvl="2" w:tplc="04090005" w:tentative="1">
+      <w:start w:val="1"/>
+      <w:numFmt w:val="bullet"/>
+      <w:lvlText w:val=""/>
+      <w:lvlJc w:val="left"/>
+      <w:pPr>
+        <w:ind w:left="3960" w:hanging="360"/>
+      </w:pPr>
+      <w:rPr>
+        <w:rFonts w:ascii="Wingdings" w:hAnsi="Wingdings" w:hint="default"/>
+      </w:rPr>
+    </w:lvl>
+    <w:lvl w:ilvl="3" w:tplc="04090001" w:tentative="1">
+      <w:start w:val="1"/>
+      <w:numFmt w:val="bullet"/>
+      <w:lvlText w:val=""/>
+      <w:lvlJc w:val="left"/>
+      <w:pPr>
+        <w:ind w:left="4680" w:hanging="360"/>
+      </w:pPr>
+      <w:rPr>
+        <w:rFonts w:ascii="Symbol" w:hAnsi="Symbol" w:hint="default"/>
+      </w:rPr>
+    </w:lvl>
+    <w:lvl w:ilvl="4" w:tplc="04090003" w:tentative="1">
+      <w:start w:val="1"/>
+      <w:numFmt w:val="bullet"/>
+      <w:lvlText w:val="o"/>
+      <w:lvlJc w:val="left"/>
+      <w:pPr>
+        <w:ind w:left="5400" w:hanging="360"/>
+      </w:pPr>
+      <w:rPr>
+        <w:rFonts w:ascii="Courier New" w:hAnsi="Courier New" w:cs="Courier New" w:hint="default"/>
+      </w:rPr>
+    </w:lvl>
+    <w:lvl w:ilvl="5" w:tplc="04090005" w:tentative="1">
+      <w:start w:val="1"/>
+      <w:numFmt w:val="bullet"/>
+      <w:lvlText w:val=""/>
+      <w:lvlJc w:val="left"/>
+      <w:pPr>
+        <w:ind w:left="6120" w:hanging="360"/>
+      </w:pPr>
+      <w:rPr>
+        <w:rFonts w:ascii="Wingdings" w:hAnsi="Wingdings" w:hint="default"/>
+      </w:rPr>
+    </w:lvl>
+    <w:lvl w:ilvl="6" w:tplc="04090001" w:tentative="1">
+      <w:start w:val="1"/>
+      <w:numFmt w:val="bullet"/>
+      <w:lvlText w:val=""/>
+      <w:lvlJc w:val="left"/>
+      <w:pPr>
+        <w:ind w:left="6840" w:hanging="360"/>
+      </w:pPr>
+      <w:rPr>
+        <w:rFonts w:ascii="Symbol" w:hAnsi="Symbol" w:hint="default"/>
+      </w:rPr>
+    </w:lvl>
+    <w:lvl w:ilvl="7" w:tplc="04090003" w:tentative="1">
+      <w:start w:val="1"/>
+      <w:numFmt w:val="bullet"/>
+      <w:lvlText w:val="o"/>
+      <w:lvlJc w:val="left"/>
+      <w:pPr>
+        <w:ind w:left="7560" w:hanging="360"/>
+      </w:pPr>
+      <w:rPr>
+        <w:rFonts w:ascii="Courier New" w:hAnsi="Courier New" w:cs="Courier New" w:hint="default"/>
+      </w:rPr>
+    </w:lvl>
+    <w:lvl w:ilvl="8" w:tplc="04090005" w:tentative="1">
+      <w:start w:val="1"/>
+      <w:numFmt w:val="bullet"/>
+      <w:lvlText w:val=""/>
+      <w:lvlJc w:val="left"/>
+      <w:pPr>
+        <w:ind w:left="8280" w:hanging="360"/>
+      </w:pPr>
+      <w:rPr>
+        <w:rFonts w:ascii="Wingdings" w:hAnsi="Wingdings" w:hint="default"/>
+      </w:rPr>
+    </w:lvl>
+  </w:abstractNum>
+  <w:abstractNum w:abstractNumId="20" w15:restartNumberingAfterBreak="0">
     <w:nsid w:val="44066DAF"/>
     <w:multiLevelType w:val="hybridMultilevel"/>
     <w:tmpl w:val="8D1C135E"/>
@@ -3082,7 +4301,7 @@
       </w:rPr>
     </w:lvl>
   </w:abstractNum>
-  <w:abstractNum w:abstractNumId="18" w15:restartNumberingAfterBreak="0">
+  <w:abstractNum w:abstractNumId="21" w15:restartNumberingAfterBreak="0">
     <w:nsid w:val="477C2913"/>
     <w:multiLevelType w:val="hybridMultilevel"/>
     <w:tmpl w:val="C8944F82"/>
@@ -3195,7 +4414,7 @@
       </w:rPr>
     </w:lvl>
   </w:abstractNum>
-  <w:abstractNum w:abstractNumId="19" w15:restartNumberingAfterBreak="0">
+  <w:abstractNum w:abstractNumId="22" w15:restartNumberingAfterBreak="0">
     <w:nsid w:val="490742FA"/>
     <w:multiLevelType w:val="hybridMultilevel"/>
     <w:tmpl w:val="6EFEA1C8"/>
@@ -3308,7 +4527,7 @@
       </w:rPr>
     </w:lvl>
   </w:abstractNum>
-  <w:abstractNum w:abstractNumId="20" w15:restartNumberingAfterBreak="0">
+  <w:abstractNum w:abstractNumId="23" w15:restartNumberingAfterBreak="0">
     <w:nsid w:val="4D8B061E"/>
     <w:multiLevelType w:val="hybridMultilevel"/>
     <w:tmpl w:val="519666AC"/>
@@ -3421,7 +4640,7 @@
       </w:rPr>
     </w:lvl>
   </w:abstractNum>
-  <w:abstractNum w:abstractNumId="21" w15:restartNumberingAfterBreak="0">
+  <w:abstractNum w:abstractNumId="24" w15:restartNumberingAfterBreak="0">
     <w:nsid w:val="4F2C04BF"/>
     <w:multiLevelType w:val="hybridMultilevel"/>
     <w:tmpl w:val="890CF4B0"/>
@@ -3533,7 +4752,7 @@
       </w:rPr>
     </w:lvl>
   </w:abstractNum>
-  <w:abstractNum w:abstractNumId="22" w15:restartNumberingAfterBreak="0">
+  <w:abstractNum w:abstractNumId="25" w15:restartNumberingAfterBreak="0">
     <w:nsid w:val="54812CAF"/>
     <w:multiLevelType w:val="hybridMultilevel"/>
     <w:tmpl w:val="F572D8D0"/>
@@ -3619,7 +4838,7 @@
       </w:pPr>
     </w:lvl>
   </w:abstractNum>
-  <w:abstractNum w:abstractNumId="23" w15:restartNumberingAfterBreak="0">
+  <w:abstractNum w:abstractNumId="26" w15:restartNumberingAfterBreak="0">
     <w:nsid w:val="5F0F071A"/>
     <w:multiLevelType w:val="hybridMultilevel"/>
     <w:tmpl w:val="A9887542"/>
@@ -3732,7 +4951,7 @@
       </w:rPr>
     </w:lvl>
   </w:abstractNum>
-  <w:abstractNum w:abstractNumId="24" w15:restartNumberingAfterBreak="0">
+  <w:abstractNum w:abstractNumId="27" w15:restartNumberingAfterBreak="0">
     <w:nsid w:val="60172D83"/>
     <w:multiLevelType w:val="hybridMultilevel"/>
     <w:tmpl w:val="14765A02"/>
@@ -3818,7 +5037,7 @@
       </w:pPr>
     </w:lvl>
   </w:abstractNum>
-  <w:abstractNum w:abstractNumId="25" w15:restartNumberingAfterBreak="0">
+  <w:abstractNum w:abstractNumId="28" w15:restartNumberingAfterBreak="0">
     <w:nsid w:val="636D1412"/>
     <w:multiLevelType w:val="hybridMultilevel"/>
     <w:tmpl w:val="BA26DF54"/>
@@ -3931,7 +5150,7 @@
       </w:rPr>
     </w:lvl>
   </w:abstractNum>
-  <w:abstractNum w:abstractNumId="26" w15:restartNumberingAfterBreak="0">
+  <w:abstractNum w:abstractNumId="29" w15:restartNumberingAfterBreak="0">
     <w:nsid w:val="63C707B5"/>
     <w:multiLevelType w:val="hybridMultilevel"/>
     <w:tmpl w:val="E8A6AD6E"/>
@@ -4044,7 +5263,120 @@
       </w:rPr>
     </w:lvl>
   </w:abstractNum>
-  <w:abstractNum w:abstractNumId="27" w15:restartNumberingAfterBreak="0">
+  <w:abstractNum w:abstractNumId="30" w15:restartNumberingAfterBreak="0">
+    <w:nsid w:val="692906AC"/>
+    <w:multiLevelType w:val="hybridMultilevel"/>
+    <w:tmpl w:val="176CF972"/>
+    <w:lvl w:ilvl="0" w:tplc="04090001">
+      <w:start w:val="1"/>
+      <w:numFmt w:val="bullet"/>
+      <w:lvlText w:val=""/>
+      <w:lvlJc w:val="left"/>
+      <w:pPr>
+        <w:ind w:left="2520" w:hanging="360"/>
+      </w:pPr>
+      <w:rPr>
+        <w:rFonts w:ascii="Symbol" w:hAnsi="Symbol" w:hint="default"/>
+      </w:rPr>
+    </w:lvl>
+    <w:lvl w:ilvl="1" w:tplc="04090003" w:tentative="1">
+      <w:start w:val="1"/>
+      <w:numFmt w:val="bullet"/>
+      <w:lvlText w:val="o"/>
+      <w:lvlJc w:val="left"/>
+      <w:pPr>
+        <w:ind w:left="3240" w:hanging="360"/>
+      </w:pPr>
+      <w:rPr>
+        <w:rFonts w:ascii="Courier New" w:hAnsi="Courier New" w:cs="Courier New" w:hint="default"/>
+      </w:rPr>
+    </w:lvl>
+    <w:lvl w:ilvl="2" w:tplc="04090005" w:tentative="1">
+      <w:start w:val="1"/>
+      <w:numFmt w:val="bullet"/>
+      <w:lvlText w:val=""/>
+      <w:lvlJc w:val="left"/>
+      <w:pPr>
+        <w:ind w:left="3960" w:hanging="360"/>
+      </w:pPr>
+      <w:rPr>
+        <w:rFonts w:ascii="Wingdings" w:hAnsi="Wingdings" w:hint="default"/>
+      </w:rPr>
+    </w:lvl>
+    <w:lvl w:ilvl="3" w:tplc="04090001" w:tentative="1">
+      <w:start w:val="1"/>
+      <w:numFmt w:val="bullet"/>
+      <w:lvlText w:val=""/>
+      <w:lvlJc w:val="left"/>
+      <w:pPr>
+        <w:ind w:left="4680" w:hanging="360"/>
+      </w:pPr>
+      <w:rPr>
+        <w:rFonts w:ascii="Symbol" w:hAnsi="Symbol" w:hint="default"/>
+      </w:rPr>
+    </w:lvl>
+    <w:lvl w:ilvl="4" w:tplc="04090003" w:tentative="1">
+      <w:start w:val="1"/>
+      <w:numFmt w:val="bullet"/>
+      <w:lvlText w:val="o"/>
+      <w:lvlJc w:val="left"/>
+      <w:pPr>
+        <w:ind w:left="5400" w:hanging="360"/>
+      </w:pPr>
+      <w:rPr>
+        <w:rFonts w:ascii="Courier New" w:hAnsi="Courier New" w:cs="Courier New" w:hint="default"/>
+      </w:rPr>
+    </w:lvl>
+    <w:lvl w:ilvl="5" w:tplc="04090005" w:tentative="1">
+      <w:start w:val="1"/>
+      <w:numFmt w:val="bullet"/>
+      <w:lvlText w:val=""/>
+      <w:lvlJc w:val="left"/>
+      <w:pPr>
+        <w:ind w:left="6120" w:hanging="360"/>
+      </w:pPr>
+      <w:rPr>
+        <w:rFonts w:ascii="Wingdings" w:hAnsi="Wingdings" w:hint="default"/>
+      </w:rPr>
+    </w:lvl>
+    <w:lvl w:ilvl="6" w:tplc="04090001" w:tentative="1">
+      <w:start w:val="1"/>
+      <w:numFmt w:val="bullet"/>
+      <w:lvlText w:val=""/>
+      <w:lvlJc w:val="left"/>
+      <w:pPr>
+        <w:ind w:left="6840" w:hanging="360"/>
+      </w:pPr>
+      <w:rPr>
+        <w:rFonts w:ascii="Symbol" w:hAnsi="Symbol" w:hint="default"/>
+      </w:rPr>
+    </w:lvl>
+    <w:lvl w:ilvl="7" w:tplc="04090003" w:tentative="1">
+      <w:start w:val="1"/>
+      <w:numFmt w:val="bullet"/>
+      <w:lvlText w:val="o"/>
+      <w:lvlJc w:val="left"/>
+      <w:pPr>
+        <w:ind w:left="7560" w:hanging="360"/>
+      </w:pPr>
+      <w:rPr>
+        <w:rFonts w:ascii="Courier New" w:hAnsi="Courier New" w:cs="Courier New" w:hint="default"/>
+      </w:rPr>
+    </w:lvl>
+    <w:lvl w:ilvl="8" w:tplc="04090005" w:tentative="1">
+      <w:start w:val="1"/>
+      <w:numFmt w:val="bullet"/>
+      <w:lvlText w:val=""/>
+      <w:lvlJc w:val="left"/>
+      <w:pPr>
+        <w:ind w:left="8280" w:hanging="360"/>
+      </w:pPr>
+      <w:rPr>
+        <w:rFonts w:ascii="Wingdings" w:hAnsi="Wingdings" w:hint="default"/>
+      </w:rPr>
+    </w:lvl>
+  </w:abstractNum>
+  <w:abstractNum w:abstractNumId="31" w15:restartNumberingAfterBreak="0">
     <w:nsid w:val="6ABA2190"/>
     <w:multiLevelType w:val="hybridMultilevel"/>
     <w:tmpl w:val="84C2A6CA"/>
@@ -4130,7 +5462,7 @@
       </w:pPr>
     </w:lvl>
   </w:abstractNum>
-  <w:abstractNum w:abstractNumId="28" w15:restartNumberingAfterBreak="0">
+  <w:abstractNum w:abstractNumId="32" w15:restartNumberingAfterBreak="0">
     <w:nsid w:val="6C320230"/>
     <w:multiLevelType w:val="hybridMultilevel"/>
     <w:tmpl w:val="A7EA63C6"/>
@@ -4243,7 +5575,120 @@
       </w:rPr>
     </w:lvl>
   </w:abstractNum>
-  <w:abstractNum w:abstractNumId="29" w15:restartNumberingAfterBreak="0">
+  <w:abstractNum w:abstractNumId="33" w15:restartNumberingAfterBreak="0">
+    <w:nsid w:val="6D9F3330"/>
+    <w:multiLevelType w:val="hybridMultilevel"/>
+    <w:tmpl w:val="F5C66A4C"/>
+    <w:lvl w:ilvl="0" w:tplc="0409000D">
+      <w:start w:val="1"/>
+      <w:numFmt w:val="bullet"/>
+      <w:lvlText w:val=""/>
+      <w:lvlJc w:val="left"/>
+      <w:pPr>
+        <w:ind w:left="2880" w:hanging="360"/>
+      </w:pPr>
+      <w:rPr>
+        <w:rFonts w:ascii="Wingdings" w:hAnsi="Wingdings" w:hint="default"/>
+      </w:rPr>
+    </w:lvl>
+    <w:lvl w:ilvl="1" w:tplc="04090003" w:tentative="1">
+      <w:start w:val="1"/>
+      <w:numFmt w:val="bullet"/>
+      <w:lvlText w:val="o"/>
+      <w:lvlJc w:val="left"/>
+      <w:pPr>
+        <w:ind w:left="3600" w:hanging="360"/>
+      </w:pPr>
+      <w:rPr>
+        <w:rFonts w:ascii="Courier New" w:hAnsi="Courier New" w:cs="Courier New" w:hint="default"/>
+      </w:rPr>
+    </w:lvl>
+    <w:lvl w:ilvl="2" w:tplc="04090005" w:tentative="1">
+      <w:start w:val="1"/>
+      <w:numFmt w:val="bullet"/>
+      <w:lvlText w:val=""/>
+      <w:lvlJc w:val="left"/>
+      <w:pPr>
+        <w:ind w:left="4320" w:hanging="360"/>
+      </w:pPr>
+      <w:rPr>
+        <w:rFonts w:ascii="Wingdings" w:hAnsi="Wingdings" w:hint="default"/>
+      </w:rPr>
+    </w:lvl>
+    <w:lvl w:ilvl="3" w:tplc="04090001" w:tentative="1">
+      <w:start w:val="1"/>
+      <w:numFmt w:val="bullet"/>
+      <w:lvlText w:val=""/>
+      <w:lvlJc w:val="left"/>
+      <w:pPr>
+        <w:ind w:left="5040" w:hanging="360"/>
+      </w:pPr>
+      <w:rPr>
+        <w:rFonts w:ascii="Symbol" w:hAnsi="Symbol" w:hint="default"/>
+      </w:rPr>
+    </w:lvl>
+    <w:lvl w:ilvl="4" w:tplc="04090003" w:tentative="1">
+      <w:start w:val="1"/>
+      <w:numFmt w:val="bullet"/>
+      <w:lvlText w:val="o"/>
+      <w:lvlJc w:val="left"/>
+      <w:pPr>
+        <w:ind w:left="5760" w:hanging="360"/>
+      </w:pPr>
+      <w:rPr>
+        <w:rFonts w:ascii="Courier New" w:hAnsi="Courier New" w:cs="Courier New" w:hint="default"/>
+      </w:rPr>
+    </w:lvl>
+    <w:lvl w:ilvl="5" w:tplc="04090005" w:tentative="1">
+      <w:start w:val="1"/>
+      <w:numFmt w:val="bullet"/>
+      <w:lvlText w:val=""/>
+      <w:lvlJc w:val="left"/>
+      <w:pPr>
+        <w:ind w:left="6480" w:hanging="360"/>
+      </w:pPr>
+      <w:rPr>
+        <w:rFonts w:ascii="Wingdings" w:hAnsi="Wingdings" w:hint="default"/>
+      </w:rPr>
+    </w:lvl>
+    <w:lvl w:ilvl="6" w:tplc="04090001" w:tentative="1">
+      <w:start w:val="1"/>
+      <w:numFmt w:val="bullet"/>
+      <w:lvlText w:val=""/>
+      <w:lvlJc w:val="left"/>
+      <w:pPr>
+        <w:ind w:left="7200" w:hanging="360"/>
+      </w:pPr>
+      <w:rPr>
+        <w:rFonts w:ascii="Symbol" w:hAnsi="Symbol" w:hint="default"/>
+      </w:rPr>
+    </w:lvl>
+    <w:lvl w:ilvl="7" w:tplc="04090003" w:tentative="1">
+      <w:start w:val="1"/>
+      <w:numFmt w:val="bullet"/>
+      <w:lvlText w:val="o"/>
+      <w:lvlJc w:val="left"/>
+      <w:pPr>
+        <w:ind w:left="7920" w:hanging="360"/>
+      </w:pPr>
+      <w:rPr>
+        <w:rFonts w:ascii="Courier New" w:hAnsi="Courier New" w:cs="Courier New" w:hint="default"/>
+      </w:rPr>
+    </w:lvl>
+    <w:lvl w:ilvl="8" w:tplc="04090005" w:tentative="1">
+      <w:start w:val="1"/>
+      <w:numFmt w:val="bullet"/>
+      <w:lvlText w:val=""/>
+      <w:lvlJc w:val="left"/>
+      <w:pPr>
+        <w:ind w:left="8640" w:hanging="360"/>
+      </w:pPr>
+      <w:rPr>
+        <w:rFonts w:ascii="Wingdings" w:hAnsi="Wingdings" w:hint="default"/>
+      </w:rPr>
+    </w:lvl>
+  </w:abstractNum>
+  <w:abstractNum w:abstractNumId="34" w15:restartNumberingAfterBreak="0">
     <w:nsid w:val="6FE3393F"/>
     <w:multiLevelType w:val="hybridMultilevel"/>
     <w:tmpl w:val="A8BE1850"/>
@@ -4356,7 +5801,7 @@
       </w:rPr>
     </w:lvl>
   </w:abstractNum>
-  <w:abstractNum w:abstractNumId="30" w15:restartNumberingAfterBreak="0">
+  <w:abstractNum w:abstractNumId="35" w15:restartNumberingAfterBreak="0">
     <w:nsid w:val="70385BB6"/>
     <w:multiLevelType w:val="hybridMultilevel"/>
     <w:tmpl w:val="46802AAC"/>
@@ -4469,7 +5914,7 @@
       </w:rPr>
     </w:lvl>
   </w:abstractNum>
-  <w:abstractNum w:abstractNumId="31" w15:restartNumberingAfterBreak="0">
+  <w:abstractNum w:abstractNumId="36" w15:restartNumberingAfterBreak="0">
     <w:nsid w:val="70511C88"/>
     <w:multiLevelType w:val="hybridMultilevel"/>
     <w:tmpl w:val="B504E7FC"/>
@@ -4555,7 +6000,7 @@
       </w:pPr>
     </w:lvl>
   </w:abstractNum>
-  <w:abstractNum w:abstractNumId="32" w15:restartNumberingAfterBreak="0">
+  <w:abstractNum w:abstractNumId="37" w15:restartNumberingAfterBreak="0">
     <w:nsid w:val="705C3A2E"/>
     <w:multiLevelType w:val="hybridMultilevel"/>
     <w:tmpl w:val="00A2C758"/>
@@ -4668,7 +6113,7 @@
       </w:rPr>
     </w:lvl>
   </w:abstractNum>
-  <w:abstractNum w:abstractNumId="33" w15:restartNumberingAfterBreak="0">
+  <w:abstractNum w:abstractNumId="38" w15:restartNumberingAfterBreak="0">
     <w:nsid w:val="747E53C4"/>
     <w:multiLevelType w:val="hybridMultilevel"/>
     <w:tmpl w:val="9F0E77EE"/>
@@ -4781,7 +6226,7 @@
       </w:rPr>
     </w:lvl>
   </w:abstractNum>
-  <w:abstractNum w:abstractNumId="34" w15:restartNumberingAfterBreak="0">
+  <w:abstractNum w:abstractNumId="39" w15:restartNumberingAfterBreak="0">
     <w:nsid w:val="75383EF5"/>
     <w:multiLevelType w:val="hybridMultilevel"/>
     <w:tmpl w:val="F28A2A86"/>
@@ -4893,7 +6338,7 @@
       </w:rPr>
     </w:lvl>
   </w:abstractNum>
-  <w:abstractNum w:abstractNumId="35" w15:restartNumberingAfterBreak="0">
+  <w:abstractNum w:abstractNumId="40" w15:restartNumberingAfterBreak="0">
     <w:nsid w:val="76A3144E"/>
     <w:multiLevelType w:val="hybridMultilevel"/>
     <w:tmpl w:val="BB0EA012"/>
@@ -5006,7 +6451,7 @@
       </w:rPr>
     </w:lvl>
   </w:abstractNum>
-  <w:abstractNum w:abstractNumId="36" w15:restartNumberingAfterBreak="0">
+  <w:abstractNum w:abstractNumId="41" w15:restartNumberingAfterBreak="0">
     <w:nsid w:val="7962794F"/>
     <w:multiLevelType w:val="hybridMultilevel"/>
     <w:tmpl w:val="38E622E2"/>
@@ -5119,7 +6564,7 @@
       </w:rPr>
     </w:lvl>
   </w:abstractNum>
-  <w:abstractNum w:abstractNumId="37" w15:restartNumberingAfterBreak="0">
+  <w:abstractNum w:abstractNumId="42" w15:restartNumberingAfterBreak="0">
     <w:nsid w:val="7A433106"/>
     <w:multiLevelType w:val="hybridMultilevel"/>
     <w:tmpl w:val="0602D96C"/>
@@ -5232,7 +6677,7 @@
       </w:rPr>
     </w:lvl>
   </w:abstractNum>
-  <w:abstractNum w:abstractNumId="38" w15:restartNumberingAfterBreak="0">
+  <w:abstractNum w:abstractNumId="43" w15:restartNumberingAfterBreak="0">
     <w:nsid w:val="7FCF6A2A"/>
     <w:multiLevelType w:val="hybridMultilevel"/>
     <w:tmpl w:val="9294E396"/>
@@ -5345,121 +6790,136 @@
     </w:lvl>
   </w:abstractNum>
   <w:num w:numId="1">
-    <w:abstractNumId w:val="37"/>
+    <w:abstractNumId w:val="42"/>
   </w:num>
   <w:num w:numId="2">
-    <w:abstractNumId w:val="31"/>
+    <w:abstractNumId w:val="36"/>
   </w:num>
   <w:num w:numId="3">
-    <w:abstractNumId w:val="28"/>
+    <w:abstractNumId w:val="32"/>
   </w:num>
   <w:num w:numId="4">
-    <w:abstractNumId w:val="33"/>
+    <w:abstractNumId w:val="38"/>
   </w:num>
   <w:num w:numId="5">
-    <w:abstractNumId w:val="11"/>
+    <w:abstractNumId w:val="13"/>
   </w:num>
   <w:num w:numId="6">
     <w:abstractNumId w:val="0"/>
   </w:num>
   <w:num w:numId="7">
-    <w:abstractNumId w:val="36"/>
+    <w:abstractNumId w:val="41"/>
   </w:num>
   <w:num w:numId="8">
+    <w:abstractNumId w:val="23"/>
+  </w:num>
+  <w:num w:numId="9">
+    <w:abstractNumId w:val="8"/>
+  </w:num>
+  <w:num w:numId="10">
     <w:abstractNumId w:val="20"/>
   </w:num>
-  <w:num w:numId="9">
+  <w:num w:numId="11">
+    <w:abstractNumId w:val="39"/>
+  </w:num>
+  <w:num w:numId="12">
+    <w:abstractNumId w:val="14"/>
+  </w:num>
+  <w:num w:numId="13">
+    <w:abstractNumId w:val="37"/>
+  </w:num>
+  <w:num w:numId="14">
+    <w:abstractNumId w:val="4"/>
+  </w:num>
+  <w:num w:numId="15">
+    <w:abstractNumId w:val="6"/>
+  </w:num>
+  <w:num w:numId="16">
+    <w:abstractNumId w:val="31"/>
+  </w:num>
+  <w:num w:numId="17">
+    <w:abstractNumId w:val="18"/>
+  </w:num>
+  <w:num w:numId="18">
+    <w:abstractNumId w:val="26"/>
+  </w:num>
+  <w:num w:numId="19">
+    <w:abstractNumId w:val="3"/>
+  </w:num>
+  <w:num w:numId="20">
+    <w:abstractNumId w:val="29"/>
+  </w:num>
+  <w:num w:numId="21">
+    <w:abstractNumId w:val="34"/>
+  </w:num>
+  <w:num w:numId="22">
+    <w:abstractNumId w:val="27"/>
+  </w:num>
+  <w:num w:numId="23">
+    <w:abstractNumId w:val="22"/>
+  </w:num>
+  <w:num w:numId="24">
+    <w:abstractNumId w:val="35"/>
+  </w:num>
+  <w:num w:numId="25">
+    <w:abstractNumId w:val="25"/>
+  </w:num>
+  <w:num w:numId="26">
+    <w:abstractNumId w:val="43"/>
+  </w:num>
+  <w:num w:numId="27">
+    <w:abstractNumId w:val="24"/>
+  </w:num>
+  <w:num w:numId="28">
+    <w:abstractNumId w:val="9"/>
+  </w:num>
+  <w:num w:numId="29">
     <w:abstractNumId w:val="7"/>
   </w:num>
-  <w:num w:numId="10">
+  <w:num w:numId="30">
+    <w:abstractNumId w:val="21"/>
+  </w:num>
+  <w:num w:numId="31">
+    <w:abstractNumId w:val="11"/>
+  </w:num>
+  <w:num w:numId="32">
+    <w:abstractNumId w:val="10"/>
+  </w:num>
+  <w:num w:numId="33">
+    <w:abstractNumId w:val="40"/>
+  </w:num>
+  <w:num w:numId="34">
     <w:abstractNumId w:val="17"/>
   </w:num>
-  <w:num w:numId="11">
-    <w:abstractNumId w:val="34"/>
+  <w:num w:numId="35">
+    <w:abstractNumId w:val="15"/>
   </w:num>
-  <w:num w:numId="12">
-    <w:abstractNumId w:val="12"/>
-  </w:num>
-  <w:num w:numId="13">
-    <w:abstractNumId w:val="32"/>
-  </w:num>
-  <w:num w:numId="14">
-    <w:abstractNumId w:val="3"/>
-  </w:num>
-  <w:num w:numId="15">
-    <w:abstractNumId w:val="5"/>
-  </w:num>
-  <w:num w:numId="16">
-    <w:abstractNumId w:val="27"/>
-  </w:num>
-  <w:num w:numId="17">
+  <w:num w:numId="36">
     <w:abstractNumId w:val="16"/>
   </w:num>
-  <w:num w:numId="18">
-    <w:abstractNumId w:val="23"/>
-  </w:num>
-  <w:num w:numId="19">
-    <w:abstractNumId w:val="2"/>
-  </w:num>
-  <w:num w:numId="20">
-    <w:abstractNumId w:val="26"/>
-  </w:num>
-  <w:num w:numId="21">
-    <w:abstractNumId w:val="29"/>
-  </w:num>
-  <w:num w:numId="22">
-    <w:abstractNumId w:val="24"/>
-  </w:num>
-  <w:num w:numId="23">
-    <w:abstractNumId w:val="19"/>
-  </w:num>
-  <w:num w:numId="24">
-    <w:abstractNumId w:val="30"/>
-  </w:num>
-  <w:num w:numId="25">
-    <w:abstractNumId w:val="22"/>
-  </w:num>
-  <w:num w:numId="26">
-    <w:abstractNumId w:val="38"/>
-  </w:num>
-  <w:num w:numId="27">
-    <w:abstractNumId w:val="21"/>
-  </w:num>
-  <w:num w:numId="28">
-    <w:abstractNumId w:val="8"/>
-  </w:num>
-  <w:num w:numId="29">
-    <w:abstractNumId w:val="6"/>
-  </w:num>
-  <w:num w:numId="30">
-    <w:abstractNumId w:val="18"/>
-  </w:num>
-  <w:num w:numId="31">
-    <w:abstractNumId w:val="10"/>
-  </w:num>
-  <w:num w:numId="32">
-    <w:abstractNumId w:val="9"/>
-  </w:num>
-  <w:num w:numId="33">
-    <w:abstractNumId w:val="35"/>
-  </w:num>
-  <w:num w:numId="34">
-    <w:abstractNumId w:val="15"/>
-  </w:num>
-  <w:num w:numId="35">
-    <w:abstractNumId w:val="13"/>
-  </w:num>
-  <w:num w:numId="36">
-    <w:abstractNumId w:val="14"/>
-  </w:num>
   <w:num w:numId="37">
-    <w:abstractNumId w:val="25"/>
+    <w:abstractNumId w:val="28"/>
   </w:num>
   <w:num w:numId="38">
-    <w:abstractNumId w:val="4"/>
+    <w:abstractNumId w:val="5"/>
   </w:num>
   <w:num w:numId="39">
     <w:abstractNumId w:val="1"/>
+  </w:num>
+  <w:num w:numId="40">
+    <w:abstractNumId w:val="12"/>
+  </w:num>
+  <w:num w:numId="41">
+    <w:abstractNumId w:val="33"/>
+  </w:num>
+  <w:num w:numId="42">
+    <w:abstractNumId w:val="30"/>
+  </w:num>
+  <w:num w:numId="43">
+    <w:abstractNumId w:val="2"/>
+  </w:num>
+  <w:num w:numId="44">
+    <w:abstractNumId w:val="19"/>
   </w:num>
 </w:numbering>
 </file>

</xml_diff>